<commit_message>
Changed plan, added Entities, relationships, attributes
Changed the plan
Added Number of Items in store & individual price in PROPERTY entity
Changed the Address attribute in FAMILY entity by phone no
Added Rules and Regulation attribute in IDIR entity
Removed the city component attribute from the Address attributes 
Added AGENDA entity, HAS_AGENDA & WRITES relationships
</commit_message>
<xml_diff>
--- a/IDIR.docx
+++ b/IDIR.docx
@@ -537,7 +537,13 @@
         <w:rPr>
           <w:rFonts w:ascii="OCR A Extended" w:hAnsi="OCR A Extended"/>
         </w:rPr>
-        <w:t>Front end</w:t>
+        <w:t>Back</w:t>
+      </w:r>
+      <w:r>
+        <w:rPr>
+          <w:rFonts w:ascii="OCR A Extended" w:hAnsi="OCR A Extended"/>
+        </w:rPr>
+        <w:t xml:space="preserve"> end</w:t>
       </w:r>
     </w:p>
     <w:p>
@@ -555,13 +561,46 @@
         <w:rPr>
           <w:rFonts w:ascii="OCR A Extended" w:hAnsi="OCR A Extended"/>
         </w:rPr>
-        <w:t>First we start off by building the basic skeletal structure of the application program by using java</w:t>
+        <w:t xml:space="preserve">Identifying the entities in the </w:t>
+      </w:r>
+      <w:proofErr w:type="spellStart"/>
+      <w:r>
+        <w:rPr>
+          <w:rFonts w:ascii="OCR A Extended" w:hAnsi="OCR A Extended"/>
+        </w:rPr>
+        <w:t>Idir</w:t>
+      </w:r>
+      <w:proofErr w:type="spellEnd"/>
+      <w:r>
+        <w:rPr>
+          <w:rFonts w:ascii="OCR A Extended" w:hAnsi="OCR A Extended"/>
+        </w:rPr>
+        <w:t xml:space="preserve"> system and build based on the relational database model and build everything from identifying entities to making ER-Diagrams to</w:t>
+      </w:r>
+      <w:r>
+        <w:rPr>
+          <w:rFonts w:ascii="OCR A Extended" w:hAnsi="OCR A Extended"/>
+        </w:rPr>
+        <w:t xml:space="preserve"> mapping to relational tables (1</w:t>
+      </w:r>
+      <w:r>
+        <w:rPr>
+          <w:rFonts w:ascii="OCR A Extended" w:hAnsi="OCR A Extended"/>
+          <w:vertAlign w:val="superscript"/>
+        </w:rPr>
+        <w:t>st</w:t>
       </w:r>
       <w:r>
         <w:rPr>
           <w:rFonts w:ascii="OCR A Extended" w:hAnsi="OCR A Extended"/>
         </w:rPr>
         <w:t xml:space="preserve"> </w:t>
+      </w:r>
+      <w:r>
+        <w:rPr>
+          <w:rFonts w:ascii="OCR A Extended" w:hAnsi="OCR A Extended"/>
+        </w:rPr>
+        <w:t>week)</w:t>
       </w:r>
     </w:p>
     <w:p>
@@ -579,26 +618,47 @@
         <w:rPr>
           <w:rFonts w:ascii="OCR A Extended" w:hAnsi="OCR A Extended"/>
         </w:rPr>
-        <w:t>Identifying what the objects in the GUI of the program do and how the function</w:t>
-      </w:r>
-      <w:r>
-        <w:rPr>
-          <w:rFonts w:ascii="OCR A Extended" w:hAnsi="OCR A Extended"/>
-        </w:rPr>
-        <w:t xml:space="preserve"> (1</w:t>
+        <w:t>After making the theoretical work of the database then build the database by using SQL in MySQL database management system.</w:t>
+      </w:r>
+    </w:p>
+    <w:p>
+      <w:pPr>
+        <w:pStyle w:val="ListParagraph"/>
+        <w:ind w:left="1080"/>
+        <w:rPr>
+          <w:rFonts w:ascii="OCR A Extended" w:hAnsi="OCR A Extended"/>
+        </w:rPr>
+      </w:pPr>
+      <w:r>
+        <w:rPr>
+          <w:rFonts w:ascii="OCR A Extended" w:hAnsi="OCR A Extended"/>
+        </w:rPr>
+        <w:t>(Which we ha</w:t>
+      </w:r>
+      <w:r>
+        <w:rPr>
+          <w:rFonts w:ascii="OCR A Extended" w:hAnsi="OCR A Extended"/>
+        </w:rPr>
+        <w:t>ve to learn from scratch btw) (2</w:t>
       </w:r>
       <w:r>
         <w:rPr>
           <w:rFonts w:ascii="OCR A Extended" w:hAnsi="OCR A Extended"/>
           <w:vertAlign w:val="superscript"/>
         </w:rPr>
-        <w:t>st</w:t>
-      </w:r>
-      <w:r>
-        <w:rPr>
-          <w:rFonts w:ascii="OCR A Extended" w:hAnsi="OCR A Extended"/>
-        </w:rPr>
-        <w:t xml:space="preserve"> week)</w:t>
+        <w:t>nd</w:t>
+      </w:r>
+      <w:r>
+        <w:rPr>
+          <w:rFonts w:ascii="OCR A Extended" w:hAnsi="OCR A Extended"/>
+        </w:rPr>
+        <w:t xml:space="preserve"> </w:t>
+      </w:r>
+      <w:r>
+        <w:rPr>
+          <w:rFonts w:ascii="OCR A Extended" w:hAnsi="OCR A Extended"/>
+        </w:rPr>
+        <w:t>week)</w:t>
       </w:r>
     </w:p>
     <w:p>
@@ -622,8 +682,17 @@
         <w:rPr>
           <w:rFonts w:ascii="OCR A Extended" w:hAnsi="OCR A Extended"/>
         </w:rPr>
-        <w:t>Back end</w:t>
-      </w:r>
+        <w:t>Front end</w:t>
+      </w:r>
+    </w:p>
+    <w:p>
+      <w:pPr>
+        <w:pStyle w:val="ListParagraph"/>
+        <w:ind w:left="1080"/>
+        <w:rPr>
+          <w:rFonts w:ascii="OCR A Extended" w:hAnsi="OCR A Extended"/>
+        </w:rPr>
+      </w:pPr>
     </w:p>
     <w:p>
       <w:pPr>
@@ -640,53 +709,19 @@
         <w:rPr>
           <w:rFonts w:ascii="OCR A Extended" w:hAnsi="OCR A Extended"/>
         </w:rPr>
-        <w:t xml:space="preserve">Identifying the entities in the </w:t>
-      </w:r>
-      <w:proofErr w:type="spellStart"/>
-      <w:r>
-        <w:rPr>
-          <w:rFonts w:ascii="OCR A Extended" w:hAnsi="OCR A Extended"/>
-        </w:rPr>
-        <w:t>Idir</w:t>
-      </w:r>
-      <w:proofErr w:type="spellEnd"/>
-      <w:r>
-        <w:rPr>
-          <w:rFonts w:ascii="OCR A Extended" w:hAnsi="OCR A Extended"/>
-        </w:rPr>
-        <w:t xml:space="preserve"> system and build based on the relational database model </w:t>
-      </w:r>
-      <w:r>
-        <w:rPr>
-          <w:rFonts w:ascii="OCR A Extended" w:hAnsi="OCR A Extended"/>
-        </w:rPr>
-        <w:t xml:space="preserve">and build everything from identifying entities to making ER-Diagrams to mapping to relational tables </w:t>
-      </w:r>
-      <w:r>
-        <w:rPr>
-          <w:rFonts w:ascii="OCR A Extended" w:hAnsi="OCR A Extended"/>
-        </w:rPr>
-        <w:t>(2</w:t>
-      </w:r>
-      <w:r>
-        <w:rPr>
-          <w:rFonts w:ascii="OCR A Extended" w:hAnsi="OCR A Extended"/>
-          <w:vertAlign w:val="superscript"/>
-        </w:rPr>
-        <w:t>n</w:t>
-      </w:r>
-      <w:r>
-        <w:rPr>
-          <w:rFonts w:ascii="OCR A Extended" w:hAnsi="OCR A Extended"/>
-          <w:vertAlign w:val="superscript"/>
-        </w:rPr>
-        <w:t>d</w:t>
-      </w:r>
-      <w:r>
-        <w:rPr>
-          <w:rFonts w:ascii="OCR A Extended" w:hAnsi="OCR A Extended"/>
-        </w:rPr>
-        <w:t xml:space="preserve"> week)</w:t>
+        <w:t xml:space="preserve">Then </w:t>
+      </w:r>
+      <w:r>
+        <w:rPr>
+          <w:rFonts w:ascii="OCR A Extended" w:hAnsi="OCR A Extended"/>
+        </w:rPr>
+        <w:t>we start off by building the basic skeletal structure of the application program by using java</w:t>
+      </w:r>
+      <w:r>
+        <w:rPr>
+          <w:rFonts w:ascii="OCR A Extended" w:hAnsi="OCR A Extended"/>
+        </w:rPr>
+        <w:t xml:space="preserve"> </w:t>
       </w:r>
     </w:p>
     <w:p>
@@ -704,7 +739,26 @@
         <w:rPr>
           <w:rFonts w:ascii="OCR A Extended" w:hAnsi="OCR A Extended"/>
         </w:rPr>
-        <w:t>After making the theoretical work of the database then build the database by using SQL in MySQL database management system.</w:t>
+        <w:t>Identifying what the objects in the GUI of the program do and how the function</w:t>
+      </w:r>
+      <w:r>
+        <w:rPr>
+          <w:rFonts w:ascii="OCR A Extended" w:hAnsi="OCR A Extended"/>
+        </w:rPr>
+        <w:t xml:space="preserve"> (3</w:t>
+      </w:r>
+      <w:r>
+        <w:rPr>
+          <w:rFonts w:ascii="OCR A Extended" w:hAnsi="OCR A Extended"/>
+          <w:vertAlign w:val="superscript"/>
+        </w:rPr>
+        <w:t>rd</w:t>
+      </w:r>
+      <w:r>
+        <w:rPr>
+          <w:rFonts w:ascii="OCR A Extended" w:hAnsi="OCR A Extended"/>
+        </w:rPr>
+        <w:t xml:space="preserve"> week)</w:t>
       </w:r>
     </w:p>
     <w:p>
@@ -715,44 +769,30 @@
           <w:rFonts w:ascii="OCR A Extended" w:hAnsi="OCR A Extended"/>
         </w:rPr>
       </w:pPr>
-      <w:r>
-        <w:rPr>
-          <w:rFonts w:ascii="OCR A Extended" w:hAnsi="OCR A Extended"/>
-        </w:rPr>
-        <w:t>(Which we have to learn from scratch btw)</w:t>
-      </w:r>
-      <w:r>
-        <w:rPr>
-          <w:rFonts w:ascii="OCR A Extended" w:hAnsi="OCR A Extended"/>
-        </w:rPr>
-        <w:t xml:space="preserve"> (3</w:t>
-      </w:r>
-      <w:r>
-        <w:rPr>
-          <w:rFonts w:ascii="OCR A Extended" w:hAnsi="OCR A Extended"/>
-          <w:vertAlign w:val="superscript"/>
-        </w:rPr>
-        <w:t>th</w:t>
-      </w:r>
-      <w:r>
-        <w:rPr>
-          <w:rFonts w:ascii="OCR A Extended" w:hAnsi="OCR A Extended"/>
-        </w:rPr>
-        <w:t>-4</w:t>
-      </w:r>
-      <w:r>
-        <w:rPr>
-          <w:rFonts w:ascii="OCR A Extended" w:hAnsi="OCR A Extended"/>
-          <w:vertAlign w:val="superscript"/>
-        </w:rPr>
-        <w:t>th</w:t>
-      </w:r>
-      <w:r>
-        <w:rPr>
-          <w:rFonts w:ascii="OCR A Extended" w:hAnsi="OCR A Extended"/>
-        </w:rPr>
-        <w:t xml:space="preserve"> week)</w:t>
-      </w:r>
+    </w:p>
+    <w:p>
+      <w:pPr>
+        <w:pStyle w:val="ListParagraph"/>
+        <w:ind w:left="1080"/>
+        <w:rPr>
+          <w:rFonts w:ascii="OCR A Extended" w:hAnsi="OCR A Extended"/>
+        </w:rPr>
+      </w:pPr>
+      <w:r>
+        <w:rPr>
+          <w:rFonts w:ascii="OCR A Extended" w:hAnsi="OCR A Extended"/>
+        </w:rPr>
+        <w:t>Connecting</w:t>
+      </w:r>
+    </w:p>
+    <w:p>
+      <w:pPr>
+        <w:pStyle w:val="ListParagraph"/>
+        <w:ind w:left="1080"/>
+        <w:rPr>
+          <w:rFonts w:ascii="OCR A Extended" w:hAnsi="OCR A Extended"/>
+        </w:rPr>
+      </w:pPr>
     </w:p>
     <w:p>
       <w:pPr>
@@ -769,15 +809,13 @@
         <w:rPr>
           <w:rFonts w:ascii="OCR A Extended" w:hAnsi="OCR A Extended"/>
         </w:rPr>
-        <w:t>Connecting the java program with the database m</w:t>
-      </w:r>
-      <w:bookmarkStart w:id="0" w:name="_GoBack"/>
-      <w:bookmarkEnd w:id="0"/>
-      <w:r>
-        <w:rPr>
-          <w:rFonts w:ascii="OCR A Extended" w:hAnsi="OCR A Extended"/>
-        </w:rPr>
-        <w:t>aking the objects in the GUI function properly and effectively and finalizing. (5</w:t>
+        <w:t>Connecting the java program with the database making the objects in the GUI function properly an</w:t>
+      </w:r>
+      <w:r>
+        <w:rPr>
+          <w:rFonts w:ascii="OCR A Extended" w:hAnsi="OCR A Extended"/>
+        </w:rPr>
+        <w:t>d effectively and finalizing. (4</w:t>
       </w:r>
       <w:r>
         <w:rPr>
@@ -808,7 +846,7 @@
         <w:rPr>
           <w:rFonts w:ascii="OCR A Extended" w:hAnsi="OCR A Extended"/>
         </w:rPr>
-        <w:t>Testing (6</w:t>
+        <w:t>Testing (5</w:t>
       </w:r>
       <w:r>
         <w:rPr>
@@ -1057,7 +1095,7 @@
         <w:rPr>
           <w:rFonts w:ascii="OCR A Extended" w:hAnsi="OCR A Extended"/>
         </w:rPr>
-        <w:t xml:space="preserve">Address – composite (city, </w:t>
+        <w:t>Address – composite (</w:t>
       </w:r>
       <w:proofErr w:type="spellStart"/>
       <w:r>
@@ -1241,14 +1279,22 @@
       <w:r>
         <w:rPr>
           <w:rFonts w:ascii="OCR A Extended" w:hAnsi="OCR A Extended"/>
+          <w:b/>
         </w:rPr>
         <w:t>O</w:t>
       </w:r>
       <w:r>
         <w:rPr>
           <w:rFonts w:ascii="OCR A Extended" w:hAnsi="OCR A Extended"/>
-        </w:rPr>
-        <w:t xml:space="preserve">fficial name – the name of the </w:t>
+          <w:b/>
+        </w:rPr>
+        <w:t>fficial name</w:t>
+      </w:r>
+      <w:r>
+        <w:rPr>
+          <w:rFonts w:ascii="OCR A Extended" w:hAnsi="OCR A Extended"/>
+        </w:rPr>
+        <w:t xml:space="preserve"> – the name of the </w:t>
       </w:r>
       <w:proofErr w:type="spellStart"/>
       <w:r>
@@ -1309,14 +1355,15 @@
       <w:r>
         <w:rPr>
           <w:rFonts w:ascii="OCR A Extended" w:hAnsi="OCR A Extended"/>
-        </w:rPr>
-        <w:t xml:space="preserve">Bank account </w:t>
-      </w:r>
-      <w:r>
-        <w:rPr>
-          <w:rFonts w:ascii="OCR A Extended" w:hAnsi="OCR A Extended"/>
-        </w:rPr>
-        <w:t xml:space="preserve">No- an account no that the </w:t>
+          <w:b/>
+        </w:rPr>
+        <w:t>Bank account No</w:t>
+      </w:r>
+      <w:r>
+        <w:rPr>
+          <w:rFonts w:ascii="OCR A Extended" w:hAnsi="OCR A Extended"/>
+        </w:rPr>
+        <w:t xml:space="preserve">- an account no that the </w:t>
       </w:r>
       <w:proofErr w:type="spellStart"/>
       <w:r>
@@ -1347,8 +1394,15 @@
       <w:r>
         <w:rPr>
           <w:rFonts w:ascii="OCR A Extended" w:hAnsi="OCR A Extended"/>
-        </w:rPr>
-        <w:t xml:space="preserve">Office Address – the address where the </w:t>
+          <w:b/>
+        </w:rPr>
+        <w:t>Office Address</w:t>
+      </w:r>
+      <w:r>
+        <w:rPr>
+          <w:rFonts w:ascii="OCR A Extended" w:hAnsi="OCR A Extended"/>
+        </w:rPr>
+        <w:t xml:space="preserve"> – the address where the </w:t>
       </w:r>
       <w:proofErr w:type="spellStart"/>
       <w:r>
@@ -1379,8 +1433,15 @@
       <w:r>
         <w:rPr>
           <w:rFonts w:ascii="OCR A Extended" w:hAnsi="OCR A Extended"/>
-        </w:rPr>
-        <w:t xml:space="preserve">Store Address – the address where the properties of the </w:t>
+          <w:b/>
+        </w:rPr>
+        <w:t xml:space="preserve">Store Address </w:t>
+      </w:r>
+      <w:r>
+        <w:rPr>
+          <w:rFonts w:ascii="OCR A Extended" w:hAnsi="OCR A Extended"/>
+        </w:rPr>
+        <w:t xml:space="preserve">– the address where the properties of the </w:t>
       </w:r>
       <w:proofErr w:type="spellStart"/>
       <w:r>
@@ -1411,8 +1472,15 @@
       <w:r>
         <w:rPr>
           <w:rFonts w:ascii="OCR A Extended" w:hAnsi="OCR A Extended"/>
-        </w:rPr>
-        <w:t xml:space="preserve">Chairman – the member ID of the person who serves as a chairman of the </w:t>
+          <w:b/>
+        </w:rPr>
+        <w:t>Chairman</w:t>
+      </w:r>
+      <w:r>
+        <w:rPr>
+          <w:rFonts w:ascii="OCR A Extended" w:hAnsi="OCR A Extended"/>
+        </w:rPr>
+        <w:t xml:space="preserve"> – the member ID of the person who serves as a chairman of the </w:t>
       </w:r>
       <w:proofErr w:type="spellStart"/>
       <w:r>
@@ -1457,8 +1525,15 @@
       <w:r>
         <w:rPr>
           <w:rFonts w:ascii="OCR A Extended" w:hAnsi="OCR A Extended"/>
-        </w:rPr>
-        <w:t>Vice Chairman - th</w:t>
+          <w:b/>
+        </w:rPr>
+        <w:t>Vice Chairman</w:t>
+      </w:r>
+      <w:r>
+        <w:rPr>
+          <w:rFonts w:ascii="OCR A Extended" w:hAnsi="OCR A Extended"/>
+        </w:rPr>
+        <w:t xml:space="preserve"> - th</w:t>
       </w:r>
       <w:r>
         <w:rPr>
@@ -1499,8 +1574,15 @@
       <w:r>
         <w:rPr>
           <w:rFonts w:ascii="OCR A Extended" w:hAnsi="OCR A Extended"/>
-        </w:rPr>
-        <w:t xml:space="preserve">Secretary - </w:t>
+          <w:b/>
+        </w:rPr>
+        <w:t xml:space="preserve">Secretary </w:t>
+      </w:r>
+      <w:r>
+        <w:rPr>
+          <w:rFonts w:ascii="OCR A Extended" w:hAnsi="OCR A Extended"/>
+        </w:rPr>
+        <w:t xml:space="preserve">- </w:t>
       </w:r>
       <w:r>
         <w:rPr>
@@ -1529,8 +1611,15 @@
       <w:r>
         <w:rPr>
           <w:rFonts w:ascii="OCR A Extended" w:hAnsi="OCR A Extended"/>
-        </w:rPr>
-        <w:t>Math personnel (</w:t>
+          <w:b/>
+        </w:rPr>
+        <w:t>Math personnel</w:t>
+      </w:r>
+      <w:r>
+        <w:rPr>
+          <w:rFonts w:ascii="OCR A Extended" w:hAnsi="OCR A Extended"/>
+        </w:rPr>
+        <w:t xml:space="preserve"> (</w:t>
       </w:r>
       <w:proofErr w:type="spellStart"/>
       <w:r>
@@ -1587,9 +1676,16 @@
       <w:r>
         <w:rPr>
           <w:rFonts w:ascii="OCR A Extended" w:hAnsi="OCR A Extended"/>
+          <w:b/>
         </w:rPr>
         <w:lastRenderedPageBreak/>
-        <w:t xml:space="preserve">Main money holder - </w:t>
+        <w:t>Main money holder</w:t>
+      </w:r>
+      <w:r>
+        <w:rPr>
+          <w:rFonts w:ascii="OCR A Extended" w:hAnsi="OCR A Extended"/>
+        </w:rPr>
+        <w:t xml:space="preserve"> - </w:t>
       </w:r>
       <w:r>
         <w:rPr>
@@ -1632,8 +1728,15 @@
       <w:r>
         <w:rPr>
           <w:rFonts w:ascii="OCR A Extended" w:hAnsi="OCR A Extended"/>
-        </w:rPr>
-        <w:t xml:space="preserve">Daily money collector - </w:t>
+          <w:b/>
+        </w:rPr>
+        <w:t>Daily money collector</w:t>
+      </w:r>
+      <w:r>
+        <w:rPr>
+          <w:rFonts w:ascii="OCR A Extended" w:hAnsi="OCR A Extended"/>
+        </w:rPr>
+        <w:t xml:space="preserve"> - </w:t>
       </w:r>
       <w:r>
         <w:rPr>
@@ -1668,8 +1771,15 @@
       <w:r>
         <w:rPr>
           <w:rFonts w:ascii="OCR A Extended" w:hAnsi="OCR A Extended"/>
-        </w:rPr>
-        <w:t xml:space="preserve">Property buyer - </w:t>
+          <w:b/>
+        </w:rPr>
+        <w:t>Property buyer</w:t>
+      </w:r>
+      <w:r>
+        <w:rPr>
+          <w:rFonts w:ascii="OCR A Extended" w:hAnsi="OCR A Extended"/>
+        </w:rPr>
+        <w:t xml:space="preserve"> - </w:t>
       </w:r>
       <w:r>
         <w:rPr>
@@ -1712,8 +1822,15 @@
       <w:r>
         <w:rPr>
           <w:rFonts w:ascii="OCR A Extended" w:hAnsi="OCR A Extended"/>
-        </w:rPr>
-        <w:t xml:space="preserve">Shift supervisors – multivalued - </w:t>
+          <w:b/>
+        </w:rPr>
+        <w:t>Shift supervisors</w:t>
+      </w:r>
+      <w:r>
+        <w:rPr>
+          <w:rFonts w:ascii="OCR A Extended" w:hAnsi="OCR A Extended"/>
+        </w:rPr>
+        <w:t xml:space="preserve"> – multivalued - </w:t>
       </w:r>
       <w:r>
         <w:rPr>
@@ -1766,8 +1883,15 @@
       <w:r>
         <w:rPr>
           <w:rFonts w:ascii="OCR A Extended" w:hAnsi="OCR A Extended"/>
-        </w:rPr>
-        <w:t xml:space="preserve">Auditors – multivalued - </w:t>
+          <w:b/>
+        </w:rPr>
+        <w:t>Auditors</w:t>
+      </w:r>
+      <w:r>
+        <w:rPr>
+          <w:rFonts w:ascii="OCR A Extended" w:hAnsi="OCR A Extended"/>
+        </w:rPr>
+        <w:t xml:space="preserve"> – multivalued - </w:t>
       </w:r>
       <w:r>
         <w:rPr>
@@ -1816,8 +1940,70 @@
       <w:r>
         <w:rPr>
           <w:rFonts w:ascii="OCR A Extended" w:hAnsi="OCR A Extended"/>
-        </w:rPr>
-        <w:t>Starting date - current officials starting date</w:t>
+          <w:b/>
+        </w:rPr>
+        <w:t>Starting date</w:t>
+      </w:r>
+      <w:r>
+        <w:rPr>
+          <w:rFonts w:ascii="OCR A Extended" w:hAnsi="OCR A Extended"/>
+        </w:rPr>
+        <w:t xml:space="preserve"> - current officials starting date</w:t>
+      </w:r>
+    </w:p>
+    <w:p>
+      <w:pPr>
+        <w:pStyle w:val="ListParagraph"/>
+        <w:numPr>
+          <w:ilvl w:val="0"/>
+          <w:numId w:val="7"/>
+        </w:numPr>
+        <w:rPr>
+          <w:rFonts w:ascii="OCR A Extended" w:hAnsi="OCR A Extended"/>
+          <w:b/>
+        </w:rPr>
+      </w:pPr>
+      <w:r>
+        <w:rPr>
+          <w:rFonts w:ascii="OCR A Extended" w:hAnsi="OCR A Extended"/>
+          <w:b/>
+        </w:rPr>
+        <w:t>Rules &amp; Regulations</w:t>
+      </w:r>
+      <w:r>
+        <w:rPr>
+          <w:rFonts w:ascii="OCR A Extended" w:hAnsi="OCR A Extended"/>
+          <w:b/>
+        </w:rPr>
+        <w:t xml:space="preserve"> – </w:t>
+      </w:r>
+      <w:proofErr w:type="gramStart"/>
+      <w:r>
+        <w:rPr>
+          <w:rFonts w:ascii="OCR A Extended" w:hAnsi="OCR A Extended"/>
+        </w:rPr>
+        <w:t>this a</w:t>
+      </w:r>
+      <w:proofErr w:type="gramEnd"/>
+      <w:r>
+        <w:rPr>
+          <w:rFonts w:ascii="OCR A Extended" w:hAnsi="OCR A Extended"/>
+        </w:rPr>
+        <w:t xml:space="preserve"> word or text file where inside it are the rules and regulations with which the </w:t>
+      </w:r>
+      <w:proofErr w:type="spellStart"/>
+      <w:r>
+        <w:rPr>
+          <w:rFonts w:ascii="OCR A Extended" w:hAnsi="OCR A Extended"/>
+        </w:rPr>
+        <w:t>Idir</w:t>
+      </w:r>
+      <w:proofErr w:type="spellEnd"/>
+      <w:r>
+        <w:rPr>
+          <w:rFonts w:ascii="OCR A Extended" w:hAnsi="OCR A Extended"/>
+        </w:rPr>
+        <w:t xml:space="preserve"> is based and works. </w:t>
       </w:r>
     </w:p>
     <w:p>
@@ -1836,7 +2022,19 @@
         <w:rPr>
           <w:rFonts w:ascii="OCR A Extended" w:hAnsi="OCR A Extended"/>
         </w:rPr>
-        <w:t xml:space="preserve">(except starting date) </w:t>
+        <w:t>(except starting date</w:t>
+      </w:r>
+      <w:r>
+        <w:rPr>
+          <w:rFonts w:ascii="OCR A Extended" w:hAnsi="OCR A Extended"/>
+        </w:rPr>
+        <w:t xml:space="preserve"> &amp; rules and regulations</w:t>
+      </w:r>
+      <w:r>
+        <w:rPr>
+          <w:rFonts w:ascii="OCR A Extended" w:hAnsi="OCR A Extended"/>
+        </w:rPr>
+        <w:t xml:space="preserve">) </w:t>
       </w:r>
       <w:r>
         <w:rPr>
@@ -1943,6 +2141,60 @@
     <w:p>
       <w:pPr>
         <w:pStyle w:val="ListParagraph"/>
+        <w:numPr>
+          <w:ilvl w:val="0"/>
+          <w:numId w:val="9"/>
+        </w:numPr>
+        <w:rPr>
+          <w:rFonts w:ascii="OCR A Extended" w:hAnsi="OCR A Extended"/>
+        </w:rPr>
+      </w:pPr>
+      <w:r>
+        <w:rPr>
+          <w:rFonts w:ascii="OCR A Extended" w:hAnsi="OCR A Extended"/>
+        </w:rPr>
+        <w:t xml:space="preserve">Number of items </w:t>
+      </w:r>
+      <w:r>
+        <w:rPr>
+          <w:rFonts w:ascii="OCR A Extended" w:hAnsi="OCR A Extended"/>
+        </w:rPr>
+        <w:t>in store – the quantity of items which are currently left in the store and not given to members</w:t>
+      </w:r>
+    </w:p>
+    <w:p>
+      <w:pPr>
+        <w:pStyle w:val="ListParagraph"/>
+        <w:numPr>
+          <w:ilvl w:val="0"/>
+          <w:numId w:val="9"/>
+        </w:numPr>
+        <w:rPr>
+          <w:rFonts w:ascii="OCR A Extended" w:hAnsi="OCR A Extended"/>
+        </w:rPr>
+      </w:pPr>
+      <w:r>
+        <w:rPr>
+          <w:rFonts w:ascii="OCR A Extended" w:hAnsi="OCR A Extended"/>
+        </w:rPr>
+        <w:t>Individual</w:t>
+      </w:r>
+      <w:r>
+        <w:rPr>
+          <w:rFonts w:ascii="OCR A Extended" w:hAnsi="OCR A Extended"/>
+        </w:rPr>
+        <w:t xml:space="preserve"> p</w:t>
+      </w:r>
+      <w:r>
+        <w:rPr>
+          <w:rFonts w:ascii="OCR A Extended" w:hAnsi="OCR A Extended"/>
+        </w:rPr>
+        <w:t>rice – price of one piece of that type, in case of breaking or losing of that item by a member to be paid of that amount</w:t>
+      </w:r>
+    </w:p>
+    <w:p>
+      <w:pPr>
+        <w:pStyle w:val="ListParagraph"/>
         <w:rPr>
           <w:rFonts w:ascii="OCR A Extended" w:hAnsi="OCR A Extended"/>
         </w:rPr>
@@ -2141,11 +2393,13 @@
         </w:numPr>
         <w:rPr>
           <w:rFonts w:ascii="OCR A Extended" w:hAnsi="OCR A Extended"/>
-        </w:rPr>
-      </w:pPr>
-      <w:r>
-        <w:rPr>
-          <w:rFonts w:ascii="OCR A Extended" w:hAnsi="OCR A Extended"/>
+          <w:b/>
+        </w:rPr>
+      </w:pPr>
+      <w:r>
+        <w:rPr>
+          <w:rFonts w:ascii="OCR A Extended" w:hAnsi="OCR A Extended"/>
+          <w:b/>
         </w:rPr>
         <w:t>FAMILY</w:t>
       </w:r>
@@ -2208,6 +2462,7 @@
         <w:rPr>
           <w:rFonts w:ascii="OCR A Extended" w:hAnsi="OCR A Extended"/>
         </w:rPr>
+        <w:lastRenderedPageBreak/>
         <w:t xml:space="preserve">Full name – composite – the name of the </w:t>
       </w:r>
       <w:r>
@@ -2279,8 +2534,6 @@
           <w:ilvl w:val="0"/>
           <w:numId w:val="12"/>
         </w:numPr>
-        <w:ind w:left="-90"/>
-        <w:jc w:val="center"/>
         <w:rPr>
           <w:rFonts w:ascii="OCR A Extended" w:hAnsi="OCR A Extended"/>
         </w:rPr>
@@ -2320,7 +2573,45 @@
         <w:rPr>
           <w:rFonts w:ascii="OCR A Extended" w:hAnsi="OCR A Extended"/>
         </w:rPr>
-        <w:t xml:space="preserve">Address – the address of the </w:t>
+        <w:t>Phone N</w:t>
+      </w:r>
+      <w:r>
+        <w:rPr>
+          <w:rFonts w:ascii="OCR A Extended" w:hAnsi="OCR A Extended"/>
+          <w:u w:val="single"/>
+        </w:rPr>
+        <w:t>o</w:t>
+      </w:r>
+      <w:r>
+        <w:rPr>
+          <w:rFonts w:ascii="OCR A Extended" w:hAnsi="OCR A Extended"/>
+        </w:rPr>
+        <w:t xml:space="preserve"> – the </w:t>
+      </w:r>
+      <w:r>
+        <w:rPr>
+          <w:rFonts w:ascii="OCR A Extended" w:hAnsi="OCR A Extended"/>
+        </w:rPr>
+        <w:t>Phone N</w:t>
+      </w:r>
+      <w:r>
+        <w:rPr>
+          <w:rFonts w:ascii="OCR A Extended" w:hAnsi="OCR A Extended"/>
+          <w:u w:val="single"/>
+        </w:rPr>
+        <w:t>o</w:t>
+      </w:r>
+      <w:r>
+        <w:rPr>
+          <w:rFonts w:ascii="OCR A Extended" w:hAnsi="OCR A Extended"/>
+        </w:rPr>
+        <w:t xml:space="preserve"> </w:t>
+      </w:r>
+      <w:r>
+        <w:rPr>
+          <w:rFonts w:ascii="OCR A Extended" w:hAnsi="OCR A Extended"/>
+        </w:rPr>
+        <w:t xml:space="preserve">of the </w:t>
       </w:r>
       <w:r>
         <w:rPr>
@@ -2361,15 +2652,206 @@
     </w:p>
     <w:p>
       <w:pPr>
-        <w:rPr>
-          <w:rFonts w:ascii="OCR A Extended" w:hAnsi="OCR A Extended"/>
-        </w:rPr>
-      </w:pPr>
-      <w:r>
-        <w:rPr>
-          <w:rFonts w:ascii="OCR A Extended" w:hAnsi="OCR A Extended"/>
-        </w:rPr>
-        <w:lastRenderedPageBreak/>
+        <w:pStyle w:val="ListParagraph"/>
+        <w:rPr>
+          <w:rFonts w:ascii="OCR A Extended" w:hAnsi="OCR A Extended"/>
+        </w:rPr>
+      </w:pPr>
+    </w:p>
+    <w:p>
+      <w:pPr>
+        <w:pStyle w:val="ListParagraph"/>
+        <w:numPr>
+          <w:ilvl w:val="0"/>
+          <w:numId w:val="5"/>
+        </w:numPr>
+        <w:rPr>
+          <w:rFonts w:ascii="OCR A Extended" w:hAnsi="OCR A Extended"/>
+          <w:b/>
+        </w:rPr>
+      </w:pPr>
+      <w:r>
+        <w:rPr>
+          <w:rFonts w:ascii="OCR A Extended" w:hAnsi="OCR A Extended"/>
+          <w:b/>
+        </w:rPr>
+        <w:t>Agenda</w:t>
+      </w:r>
+    </w:p>
+    <w:p>
+      <w:pPr>
+        <w:ind w:left="360"/>
+        <w:rPr>
+          <w:rFonts w:ascii="OCR A Extended" w:hAnsi="OCR A Extended"/>
+        </w:rPr>
+      </w:pPr>
+      <w:r>
+        <w:rPr>
+          <w:rFonts w:ascii="OCR A Extended" w:hAnsi="OCR A Extended"/>
+        </w:rPr>
+        <w:t>It is defined as the agendas or notes that are taken in meetings and other gatherings</w:t>
+      </w:r>
+    </w:p>
+    <w:p>
+      <w:pPr>
+        <w:pStyle w:val="ListParagraph"/>
+        <w:numPr>
+          <w:ilvl w:val="0"/>
+          <w:numId w:val="17"/>
+        </w:numPr>
+        <w:rPr>
+          <w:rFonts w:ascii="OCR A Extended" w:hAnsi="OCR A Extended"/>
+        </w:rPr>
+      </w:pPr>
+      <w:r>
+        <w:rPr>
+          <w:rFonts w:ascii="OCR A Extended" w:hAnsi="OCR A Extended"/>
+        </w:rPr>
+        <w:t>Agenda N</w:t>
+      </w:r>
+      <w:r>
+        <w:rPr>
+          <w:rFonts w:ascii="OCR A Extended" w:hAnsi="OCR A Extended"/>
+          <w:u w:val="single"/>
+        </w:rPr>
+        <w:t>o</w:t>
+      </w:r>
+      <w:r>
+        <w:rPr>
+          <w:rFonts w:ascii="OCR A Extended" w:hAnsi="OCR A Extended"/>
+        </w:rPr>
+        <w:t xml:space="preserve"> </w:t>
+      </w:r>
+      <w:r>
+        <w:rPr>
+          <w:rFonts w:ascii="OCR A Extended" w:hAnsi="OCR A Extended"/>
+        </w:rPr>
+        <w:t>–</w:t>
+      </w:r>
+      <w:r>
+        <w:rPr>
+          <w:rFonts w:ascii="OCR A Extended" w:hAnsi="OCR A Extended"/>
+        </w:rPr>
+        <w:t xml:space="preserve"> </w:t>
+      </w:r>
+      <w:r>
+        <w:rPr>
+          <w:rFonts w:ascii="OCR A Extended" w:hAnsi="OCR A Extended"/>
+        </w:rPr>
+        <w:t xml:space="preserve">number generated from 1 that can be used as an identifier for the agenda – </w:t>
+      </w:r>
+      <w:r>
+        <w:rPr>
+          <w:rFonts w:ascii="OCR A Extended" w:hAnsi="OCR A Extended"/>
+          <w:u w:val="single"/>
+        </w:rPr>
+        <w:t>Primary Key</w:t>
+      </w:r>
+      <w:r>
+        <w:rPr>
+          <w:rFonts w:ascii="OCR A Extended" w:hAnsi="OCR A Extended"/>
+          <w:u w:val="single"/>
+        </w:rPr>
+        <w:t xml:space="preserve"> </w:t>
+      </w:r>
+    </w:p>
+    <w:p>
+      <w:pPr>
+        <w:pStyle w:val="ListParagraph"/>
+        <w:numPr>
+          <w:ilvl w:val="0"/>
+          <w:numId w:val="17"/>
+        </w:numPr>
+        <w:rPr>
+          <w:rFonts w:ascii="OCR A Extended" w:hAnsi="OCR A Extended"/>
+        </w:rPr>
+      </w:pPr>
+      <w:r>
+        <w:rPr>
+          <w:rFonts w:ascii="OCR A Extended" w:hAnsi="OCR A Extended"/>
+        </w:rPr>
+        <w:t>Date – the date when the agenda was taken</w:t>
+      </w:r>
+    </w:p>
+    <w:p>
+      <w:pPr>
+        <w:pStyle w:val="ListParagraph"/>
+        <w:numPr>
+          <w:ilvl w:val="0"/>
+          <w:numId w:val="17"/>
+        </w:numPr>
+        <w:rPr>
+          <w:rFonts w:ascii="OCR A Extended" w:hAnsi="OCR A Extended"/>
+        </w:rPr>
+      </w:pPr>
+      <w:r>
+        <w:rPr>
+          <w:rFonts w:ascii="OCR A Extended" w:hAnsi="OCR A Extended"/>
+        </w:rPr>
+        <w:t>Title – title for the meeting where the agenda was taken</w:t>
+      </w:r>
+    </w:p>
+    <w:p>
+      <w:pPr>
+        <w:pStyle w:val="ListParagraph"/>
+        <w:numPr>
+          <w:ilvl w:val="0"/>
+          <w:numId w:val="17"/>
+        </w:numPr>
+        <w:rPr>
+          <w:rFonts w:ascii="OCR A Extended" w:hAnsi="OCR A Extended"/>
+        </w:rPr>
+      </w:pPr>
+      <w:r>
+        <w:rPr>
+          <w:rFonts w:ascii="OCR A Extended" w:hAnsi="OCR A Extended"/>
+        </w:rPr>
+        <w:t>Writer – the person who wrote the agenda</w:t>
+      </w:r>
+      <w:r>
+        <w:rPr>
+          <w:rFonts w:ascii="OCR A Extended" w:hAnsi="OCR A Extended"/>
+        </w:rPr>
+        <w:t xml:space="preserve"> – </w:t>
+      </w:r>
+      <w:r>
+        <w:rPr>
+          <w:rFonts w:ascii="OCR A Extended" w:hAnsi="OCR A Extended"/>
+          <w:u w:val="single"/>
+        </w:rPr>
+        <w:t>Foreign key</w:t>
+      </w:r>
+    </w:p>
+    <w:p>
+      <w:pPr>
+        <w:pStyle w:val="ListParagraph"/>
+        <w:numPr>
+          <w:ilvl w:val="0"/>
+          <w:numId w:val="17"/>
+        </w:numPr>
+        <w:rPr>
+          <w:rFonts w:ascii="OCR A Extended" w:hAnsi="OCR A Extended"/>
+        </w:rPr>
+      </w:pPr>
+      <w:r>
+        <w:rPr>
+          <w:rFonts w:ascii="OCR A Extended" w:hAnsi="OCR A Extended"/>
+        </w:rPr>
+        <w:t>Text – the word or text file of the agenda written (the main text)</w:t>
+      </w:r>
+    </w:p>
+    <w:p>
+      <w:pPr>
+        <w:rPr>
+          <w:rFonts w:ascii="OCR A Extended" w:hAnsi="OCR A Extended"/>
+          <w:b/>
+        </w:rPr>
+      </w:pPr>
+      <w:r>
+        <w:rPr>
+          <w:rFonts w:ascii="OCR A Extended" w:hAnsi="OCR A Extended"/>
+          <w:b/>
+        </w:rPr>
         <w:t>Relationships</w:t>
       </w:r>
     </w:p>
@@ -2624,6 +3106,335 @@
     </w:p>
     <w:p>
       <w:pPr>
+        <w:pStyle w:val="ListParagraph"/>
+        <w:numPr>
+          <w:ilvl w:val="0"/>
+          <w:numId w:val="14"/>
+        </w:numPr>
+        <w:rPr>
+          <w:rFonts w:ascii="OCR A Extended" w:hAnsi="OCR A Extended"/>
+        </w:rPr>
+      </w:pPr>
+      <w:r>
+        <w:rPr>
+          <w:rFonts w:ascii="OCR A Extended" w:hAnsi="OCR A Extended"/>
+        </w:rPr>
+        <w:t xml:space="preserve">HAS_PROPERTY – a relationship between IDIR and PROPERTY where properties are what the </w:t>
+      </w:r>
+      <w:proofErr w:type="spellStart"/>
+      <w:r>
+        <w:rPr>
+          <w:rFonts w:ascii="OCR A Extended" w:hAnsi="OCR A Extended"/>
+        </w:rPr>
+        <w:t>Idir</w:t>
+      </w:r>
+      <w:proofErr w:type="spellEnd"/>
+      <w:r>
+        <w:rPr>
+          <w:rFonts w:ascii="OCR A Extended" w:hAnsi="OCR A Extended"/>
+        </w:rPr>
+        <w:t xml:space="preserve"> possesses.</w:t>
+      </w:r>
+    </w:p>
+    <w:p>
+      <w:pPr>
+        <w:pStyle w:val="ListParagraph"/>
+        <w:ind w:left="1080"/>
+        <w:rPr>
+          <w:rFonts w:ascii="OCR A Extended" w:hAnsi="OCR A Extended"/>
+        </w:rPr>
+      </w:pPr>
+      <w:r>
+        <w:rPr>
+          <w:rFonts w:ascii="OCR A Extended" w:hAnsi="OCR A Extended"/>
+        </w:rPr>
+        <w:t xml:space="preserve">The relationship is created by importing the </w:t>
+      </w:r>
+      <w:r>
+        <w:rPr>
+          <w:rFonts w:ascii="OCR A Extended" w:hAnsi="OCR A Extended"/>
+        </w:rPr>
+        <w:t xml:space="preserve">primary key of the </w:t>
+      </w:r>
+      <w:r>
+        <w:rPr>
+          <w:rFonts w:ascii="OCR A Extended" w:hAnsi="OCR A Extended"/>
+        </w:rPr>
+        <w:t>IDIR</w:t>
+      </w:r>
+      <w:r>
+        <w:rPr>
+          <w:rFonts w:ascii="OCR A Extended" w:hAnsi="OCR A Extended"/>
+        </w:rPr>
+        <w:t xml:space="preserve"> </w:t>
+      </w:r>
+      <w:r>
+        <w:rPr>
+          <w:rFonts w:ascii="OCR A Extended" w:hAnsi="OCR A Extended"/>
+        </w:rPr>
+        <w:t>–</w:t>
+      </w:r>
+      <w:r>
+        <w:rPr>
+          <w:rFonts w:ascii="OCR A Extended" w:hAnsi="OCR A Extended"/>
+        </w:rPr>
+        <w:t xml:space="preserve"> </w:t>
+      </w:r>
+      <w:r>
+        <w:rPr>
+          <w:rFonts w:ascii="OCR A Extended" w:hAnsi="OCR A Extended"/>
+        </w:rPr>
+        <w:t>Official Name</w:t>
+      </w:r>
+      <w:r>
+        <w:rPr>
+          <w:rFonts w:ascii="OCR A Extended" w:hAnsi="OCR A Extended"/>
+        </w:rPr>
+        <w:t>– in to the</w:t>
+      </w:r>
+      <w:r>
+        <w:rPr>
+          <w:rFonts w:ascii="OCR A Extended" w:hAnsi="OCR A Extended"/>
+        </w:rPr>
+        <w:t xml:space="preserve"> PROPERTY entity.</w:t>
+      </w:r>
+    </w:p>
+    <w:p>
+      <w:pPr>
+        <w:pStyle w:val="ListParagraph"/>
+        <w:numPr>
+          <w:ilvl w:val="0"/>
+          <w:numId w:val="14"/>
+        </w:numPr>
+        <w:rPr>
+          <w:rFonts w:ascii="OCR A Extended" w:hAnsi="OCR A Extended"/>
+        </w:rPr>
+      </w:pPr>
+      <w:r>
+        <w:rPr>
+          <w:rFonts w:ascii="OCR A Extended" w:hAnsi="OCR A Extended"/>
+        </w:rPr>
+        <w:t xml:space="preserve">HAS_AGENDA – a relationship between IDIR and Agenda where an agenda is taken in an </w:t>
+      </w:r>
+      <w:proofErr w:type="spellStart"/>
+      <w:r>
+        <w:rPr>
+          <w:rFonts w:ascii="OCR A Extended" w:hAnsi="OCR A Extended"/>
+        </w:rPr>
+        <w:t>Idir</w:t>
+      </w:r>
+      <w:proofErr w:type="spellEnd"/>
+      <w:r>
+        <w:rPr>
+          <w:rFonts w:ascii="OCR A Extended" w:hAnsi="OCR A Extended"/>
+        </w:rPr>
+        <w:t>.</w:t>
+      </w:r>
+    </w:p>
+    <w:p>
+      <w:pPr>
+        <w:pStyle w:val="ListParagraph"/>
+        <w:ind w:left="1080"/>
+        <w:rPr>
+          <w:rFonts w:ascii="OCR A Extended" w:hAnsi="OCR A Extended"/>
+        </w:rPr>
+      </w:pPr>
+      <w:r>
+        <w:rPr>
+          <w:rFonts w:ascii="OCR A Extended" w:hAnsi="OCR A Extended"/>
+        </w:rPr>
+        <w:t xml:space="preserve">The relationship is created by importing the </w:t>
+      </w:r>
+      <w:r>
+        <w:rPr>
+          <w:rFonts w:ascii="OCR A Extended" w:hAnsi="OCR A Extended"/>
+        </w:rPr>
+        <w:t xml:space="preserve">primary key of the </w:t>
+      </w:r>
+      <w:r>
+        <w:rPr>
+          <w:rFonts w:ascii="OCR A Extended" w:hAnsi="OCR A Extended"/>
+        </w:rPr>
+        <w:t>IDIR</w:t>
+      </w:r>
+      <w:r>
+        <w:rPr>
+          <w:rFonts w:ascii="OCR A Extended" w:hAnsi="OCR A Extended"/>
+        </w:rPr>
+        <w:t xml:space="preserve"> </w:t>
+      </w:r>
+      <w:r>
+        <w:rPr>
+          <w:rFonts w:ascii="OCR A Extended" w:hAnsi="OCR A Extended"/>
+        </w:rPr>
+        <w:t>–</w:t>
+      </w:r>
+      <w:r>
+        <w:rPr>
+          <w:rFonts w:ascii="OCR A Extended" w:hAnsi="OCR A Extended"/>
+        </w:rPr>
+        <w:t xml:space="preserve"> </w:t>
+      </w:r>
+      <w:r>
+        <w:rPr>
+          <w:rFonts w:ascii="OCR A Extended" w:hAnsi="OCR A Extended"/>
+        </w:rPr>
+        <w:t>Official Name</w:t>
+      </w:r>
+      <w:r>
+        <w:rPr>
+          <w:rFonts w:ascii="OCR A Extended" w:hAnsi="OCR A Extended"/>
+        </w:rPr>
+        <w:t>– in to the</w:t>
+      </w:r>
+      <w:r>
+        <w:rPr>
+          <w:rFonts w:ascii="OCR A Extended" w:hAnsi="OCR A Extended"/>
+        </w:rPr>
+        <w:t xml:space="preserve"> </w:t>
+      </w:r>
+      <w:r>
+        <w:rPr>
+          <w:rFonts w:ascii="OCR A Extended" w:hAnsi="OCR A Extended"/>
+        </w:rPr>
+        <w:t>AGENDA</w:t>
+      </w:r>
+      <w:r>
+        <w:rPr>
+          <w:rFonts w:ascii="OCR A Extended" w:hAnsi="OCR A Extended"/>
+        </w:rPr>
+        <w:t xml:space="preserve"> entity.</w:t>
+      </w:r>
+    </w:p>
+    <w:p>
+      <w:pPr>
+        <w:pStyle w:val="ListParagraph"/>
+        <w:numPr>
+          <w:ilvl w:val="0"/>
+          <w:numId w:val="14"/>
+        </w:numPr>
+        <w:rPr>
+          <w:rFonts w:ascii="OCR A Extended" w:hAnsi="OCR A Extended"/>
+        </w:rPr>
+      </w:pPr>
+      <w:r>
+        <w:rPr>
+          <w:rFonts w:ascii="OCR A Extended" w:hAnsi="OCR A Extended"/>
+        </w:rPr>
+        <w:lastRenderedPageBreak/>
+        <w:t xml:space="preserve">WRITES - </w:t>
+      </w:r>
+      <w:r>
+        <w:rPr>
+          <w:rFonts w:ascii="OCR A Extended" w:hAnsi="OCR A Extended"/>
+        </w:rPr>
+        <w:t xml:space="preserve">a relationship between </w:t>
+      </w:r>
+      <w:r>
+        <w:rPr>
+          <w:rFonts w:ascii="OCR A Extended" w:hAnsi="OCR A Extended"/>
+        </w:rPr>
+        <w:t>MEMBER</w:t>
+      </w:r>
+      <w:r>
+        <w:rPr>
+          <w:rFonts w:ascii="OCR A Extended" w:hAnsi="OCR A Extended"/>
+        </w:rPr>
+        <w:t xml:space="preserve"> and Agenda where an agenda is </w:t>
+      </w:r>
+      <w:r>
+        <w:rPr>
+          <w:rFonts w:ascii="OCR A Extended" w:hAnsi="OCR A Extended"/>
+        </w:rPr>
+        <w:t>written by a member</w:t>
+      </w:r>
+      <w:r>
+        <w:rPr>
+          <w:rFonts w:ascii="OCR A Extended" w:hAnsi="OCR A Extended"/>
+        </w:rPr>
+        <w:t>.</w:t>
+      </w:r>
+    </w:p>
+    <w:p>
+      <w:pPr>
+        <w:pStyle w:val="ListParagraph"/>
+        <w:ind w:left="1080"/>
+        <w:rPr>
+          <w:rFonts w:ascii="OCR A Extended" w:hAnsi="OCR A Extended"/>
+        </w:rPr>
+      </w:pPr>
+      <w:r>
+        <w:rPr>
+          <w:rFonts w:ascii="OCR A Extended" w:hAnsi="OCR A Extended"/>
+        </w:rPr>
+        <w:t xml:space="preserve">The relationship is created by importing the </w:t>
+      </w:r>
+      <w:r>
+        <w:rPr>
+          <w:rFonts w:ascii="OCR A Extended" w:hAnsi="OCR A Extended"/>
+        </w:rPr>
+        <w:t xml:space="preserve">primary key of the </w:t>
+      </w:r>
+      <w:r>
+        <w:rPr>
+          <w:rFonts w:ascii="OCR A Extended" w:hAnsi="OCR A Extended"/>
+        </w:rPr>
+        <w:t>MEMBER</w:t>
+      </w:r>
+      <w:r>
+        <w:rPr>
+          <w:rFonts w:ascii="OCR A Extended" w:hAnsi="OCR A Extended"/>
+        </w:rPr>
+        <w:t xml:space="preserve"> </w:t>
+      </w:r>
+      <w:r>
+        <w:rPr>
+          <w:rFonts w:ascii="OCR A Extended" w:hAnsi="OCR A Extended"/>
+        </w:rPr>
+        <w:t>–</w:t>
+      </w:r>
+      <w:r>
+        <w:rPr>
+          <w:rFonts w:ascii="OCR A Extended" w:hAnsi="OCR A Extended"/>
+        </w:rPr>
+        <w:t xml:space="preserve"> member ID </w:t>
+      </w:r>
+      <w:r>
+        <w:rPr>
+          <w:rFonts w:ascii="OCR A Extended" w:hAnsi="OCR A Extended"/>
+        </w:rPr>
+        <w:t>– in to the</w:t>
+      </w:r>
+      <w:r>
+        <w:rPr>
+          <w:rFonts w:ascii="OCR A Extended" w:hAnsi="OCR A Extended"/>
+        </w:rPr>
+        <w:t xml:space="preserve"> </w:t>
+      </w:r>
+      <w:r>
+        <w:rPr>
+          <w:rFonts w:ascii="OCR A Extended" w:hAnsi="OCR A Extended"/>
+        </w:rPr>
+        <w:t>AGENDA</w:t>
+      </w:r>
+      <w:r>
+        <w:rPr>
+          <w:rFonts w:ascii="OCR A Extended" w:hAnsi="OCR A Extended"/>
+        </w:rPr>
+        <w:t xml:space="preserve"> entity.</w:t>
+      </w:r>
+    </w:p>
+    <w:p>
+      <w:pPr>
+        <w:pStyle w:val="ListParagraph"/>
+        <w:ind w:left="1080"/>
+        <w:rPr>
+          <w:rFonts w:ascii="OCR A Extended" w:hAnsi="OCR A Extended"/>
+        </w:rPr>
+      </w:pPr>
+    </w:p>
+    <w:p>
+      <w:pPr>
         <w:rPr>
           <w:rFonts w:ascii="OCR A Extended" w:hAnsi="OCR A Extended"/>
         </w:rPr>
@@ -2784,6 +3595,195 @@
     </w:p>
     <w:p>
       <w:pPr>
+        <w:pStyle w:val="ListParagraph"/>
+        <w:numPr>
+          <w:ilvl w:val="0"/>
+          <w:numId w:val="15"/>
+        </w:numPr>
+        <w:rPr>
+          <w:rFonts w:ascii="OCR A Extended" w:hAnsi="OCR A Extended"/>
+        </w:rPr>
+      </w:pPr>
+      <w:r>
+        <w:rPr>
+          <w:rFonts w:ascii="OCR A Extended" w:hAnsi="OCR A Extended"/>
+        </w:rPr>
+        <w:t>Cardinality ratio – IDIR:PROPERTY – 1:N</w:t>
+      </w:r>
+    </w:p>
+    <w:p>
+      <w:pPr>
+        <w:pStyle w:val="ListParagraph"/>
+        <w:ind w:left="1080"/>
+        <w:rPr>
+          <w:rFonts w:ascii="OCR A Extended" w:hAnsi="OCR A Extended"/>
+        </w:rPr>
+      </w:pPr>
+      <w:r>
+        <w:rPr>
+          <w:rFonts w:ascii="OCR A Extended" w:hAnsi="OCR A Extended"/>
+        </w:rPr>
+        <w:t xml:space="preserve">Participation constraint – both </w:t>
+      </w:r>
+      <w:r>
+        <w:rPr>
+          <w:rFonts w:ascii="OCR A Extended" w:hAnsi="OCR A Extended"/>
+        </w:rPr>
+        <w:t>entities participation is total.</w:t>
+      </w:r>
+    </w:p>
+    <w:p>
+      <w:pPr>
+        <w:pStyle w:val="ListParagraph"/>
+        <w:numPr>
+          <w:ilvl w:val="0"/>
+          <w:numId w:val="15"/>
+        </w:numPr>
+        <w:rPr>
+          <w:rFonts w:ascii="OCR A Extended" w:hAnsi="OCR A Extended"/>
+        </w:rPr>
+      </w:pPr>
+      <w:r>
+        <w:rPr>
+          <w:rFonts w:ascii="OCR A Extended" w:hAnsi="OCR A Extended"/>
+        </w:rPr>
+        <w:t>Cardinality ratio – IDIR:</w:t>
+      </w:r>
+      <w:r>
+        <w:rPr>
+          <w:rFonts w:ascii="OCR A Extended" w:hAnsi="OCR A Extended"/>
+        </w:rPr>
+        <w:t>AGENDA</w:t>
+      </w:r>
+      <w:r>
+        <w:rPr>
+          <w:rFonts w:ascii="OCR A Extended" w:hAnsi="OCR A Extended"/>
+        </w:rPr>
+        <w:t xml:space="preserve"> – 1:N</w:t>
+      </w:r>
+    </w:p>
+    <w:p>
+      <w:pPr>
+        <w:pStyle w:val="ListParagraph"/>
+        <w:ind w:left="1080"/>
+        <w:rPr>
+          <w:rFonts w:ascii="OCR A Extended" w:hAnsi="OCR A Extended"/>
+        </w:rPr>
+      </w:pPr>
+      <w:r>
+        <w:rPr>
+          <w:rFonts w:ascii="OCR A Extended" w:hAnsi="OCR A Extended"/>
+        </w:rPr>
+        <w:t xml:space="preserve">Participation constraint – both </w:t>
+      </w:r>
+      <w:r>
+        <w:rPr>
+          <w:rFonts w:ascii="OCR A Extended" w:hAnsi="OCR A Extended"/>
+        </w:rPr>
+        <w:t>entities participation is total.</w:t>
+      </w:r>
+    </w:p>
+    <w:p>
+      <w:pPr>
+        <w:pStyle w:val="ListParagraph"/>
+        <w:numPr>
+          <w:ilvl w:val="0"/>
+          <w:numId w:val="15"/>
+        </w:numPr>
+        <w:rPr>
+          <w:rFonts w:ascii="OCR A Extended" w:hAnsi="OCR A Extended"/>
+        </w:rPr>
+      </w:pPr>
+      <w:r>
+        <w:rPr>
+          <w:rFonts w:ascii="OCR A Extended" w:hAnsi="OCR A Extended"/>
+        </w:rPr>
+        <w:t xml:space="preserve">Cardinality ratio – </w:t>
+      </w:r>
+      <w:r>
+        <w:rPr>
+          <w:rFonts w:ascii="OCR A Extended" w:hAnsi="OCR A Extended"/>
+        </w:rPr>
+        <w:t>MEMBER</w:t>
+      </w:r>
+      <w:r>
+        <w:rPr>
+          <w:rFonts w:ascii="OCR A Extended" w:hAnsi="OCR A Extended"/>
+        </w:rPr>
+        <w:t>:AGENDA – 1:N</w:t>
+      </w:r>
+    </w:p>
+    <w:p>
+      <w:pPr>
+        <w:pStyle w:val="ListParagraph"/>
+        <w:ind w:left="1080"/>
+        <w:rPr>
+          <w:rFonts w:ascii="OCR A Extended" w:hAnsi="OCR A Extended"/>
+        </w:rPr>
+      </w:pPr>
+      <w:r>
+        <w:rPr>
+          <w:rFonts w:ascii="OCR A Extended" w:hAnsi="OCR A Extended"/>
+        </w:rPr>
+        <w:t xml:space="preserve">Participation constraint – </w:t>
+      </w:r>
+      <w:r>
+        <w:rPr>
+          <w:rFonts w:ascii="OCR A Extended" w:hAnsi="OCR A Extended"/>
+        </w:rPr>
+        <w:t>AGENDA</w:t>
+      </w:r>
+      <w:r>
+        <w:rPr>
+          <w:rFonts w:ascii="OCR A Extended" w:hAnsi="OCR A Extended"/>
+        </w:rPr>
+        <w:t xml:space="preserve"> </w:t>
+      </w:r>
+      <w:r>
+        <w:rPr>
+          <w:rFonts w:ascii="OCR A Extended" w:hAnsi="OCR A Extended"/>
+        </w:rPr>
+        <w:t>entity</w:t>
+      </w:r>
+      <w:r>
+        <w:rPr>
+          <w:rFonts w:ascii="OCR A Extended" w:hAnsi="OCR A Extended"/>
+        </w:rPr>
+        <w:t xml:space="preserve"> participation is total</w:t>
+      </w:r>
+      <w:r>
+        <w:rPr>
+          <w:rFonts w:ascii="OCR A Extended" w:hAnsi="OCR A Extended"/>
+        </w:rPr>
+        <w:t xml:space="preserve"> while the participation of MEMBER is partial</w:t>
+      </w:r>
+      <w:r>
+        <w:rPr>
+          <w:rFonts w:ascii="OCR A Extended" w:hAnsi="OCR A Extended"/>
+        </w:rPr>
+        <w:t>.</w:t>
+      </w:r>
+    </w:p>
+    <w:p>
+      <w:pPr>
+        <w:pStyle w:val="ListParagraph"/>
+        <w:ind w:left="1080"/>
+        <w:rPr>
+          <w:rFonts w:ascii="OCR A Extended" w:hAnsi="OCR A Extended"/>
+        </w:rPr>
+      </w:pPr>
+    </w:p>
+    <w:p>
+      <w:pPr>
+        <w:rPr>
+          <w:rFonts w:ascii="OCR A Extended" w:hAnsi="OCR A Extended"/>
+        </w:rPr>
+      </w:pPr>
+    </w:p>
+    <w:p>
+      <w:pPr>
+        <w:pStyle w:val="ListParagraph"/>
+        <w:ind w:left="1080"/>
         <w:rPr>
           <w:rFonts w:ascii="OCR A Extended" w:hAnsi="OCR A Extended"/>
         </w:rPr>
@@ -2916,6 +3916,141 @@
           <w:rFonts w:ascii="OCR A Extended" w:hAnsi="OCR A Extended"/>
         </w:rPr>
       </w:pPr>
+      <w:r>
+        <w:rPr>
+          <w:rFonts w:ascii="OCR A Extended" w:hAnsi="OCR A Extended"/>
+          <w:noProof/>
+        </w:rPr>
+        <mc:AlternateContent>
+          <mc:Choice Requires="wps">
+            <w:drawing>
+              <wp:anchor distT="0" distB="0" distL="114300" distR="114300" simplePos="0" relativeHeight="251663360" behindDoc="0" locked="0" layoutInCell="1" allowOverlap="1" wp14:anchorId="1B10E8D2" wp14:editId="72C071F7">
+                <wp:simplePos x="0" y="0"/>
+                <wp:positionH relativeFrom="column">
+                  <wp:posOffset>-770703</wp:posOffset>
+                </wp:positionH>
+                <wp:positionV relativeFrom="paragraph">
+                  <wp:posOffset>275979</wp:posOffset>
+                </wp:positionV>
+                <wp:extent cx="4672747" cy="5947222"/>
+                <wp:effectExtent l="0" t="0" r="13970" b="15875"/>
+                <wp:wrapNone/>
+                <wp:docPr id="13" name="Freeform 13"/>
+                <wp:cNvGraphicFramePr/>
+                <a:graphic xmlns:a="http://schemas.openxmlformats.org/drawingml/2006/main">
+                  <a:graphicData uri="http://schemas.microsoft.com/office/word/2010/wordprocessingShape">
+                    <wps:wsp>
+                      <wps:cNvSpPr/>
+                      <wps:spPr>
+                        <a:xfrm>
+                          <a:off x="0" y="0"/>
+                          <a:ext cx="4672747" cy="5947222"/>
+                        </a:xfrm>
+                        <a:custGeom>
+                          <a:avLst/>
+                          <a:gdLst>
+                            <a:gd name="connsiteX0" fmla="*/ 4672747 w 4672747"/>
+                            <a:gd name="connsiteY0" fmla="*/ 5894825 h 5947222"/>
+                            <a:gd name="connsiteX1" fmla="*/ 1757531 w 4672747"/>
+                            <a:gd name="connsiteY1" fmla="*/ 5587007 h 5947222"/>
+                            <a:gd name="connsiteX2" fmla="*/ 82640 w 4672747"/>
+                            <a:gd name="connsiteY2" fmla="*/ 5568901 h 5947222"/>
+                            <a:gd name="connsiteX3" fmla="*/ 308976 w 4672747"/>
+                            <a:gd name="connsiteY3" fmla="*/ 381265 h 5947222"/>
+                            <a:gd name="connsiteX4" fmla="*/ 770703 w 4672747"/>
+                            <a:gd name="connsiteY4" fmla="*/ 390318 h 5947222"/>
+                            <a:gd name="connsiteX5" fmla="*/ 770703 w 4672747"/>
+                            <a:gd name="connsiteY5" fmla="*/ 390318 h 5947222"/>
+                          </a:gdLst>
+                          <a:ahLst/>
+                          <a:cxnLst>
+                            <a:cxn ang="0">
+                              <a:pos x="connsiteX0" y="connsiteY0"/>
+                            </a:cxn>
+                            <a:cxn ang="0">
+                              <a:pos x="connsiteX1" y="connsiteY1"/>
+                            </a:cxn>
+                            <a:cxn ang="0">
+                              <a:pos x="connsiteX2" y="connsiteY2"/>
+                            </a:cxn>
+                            <a:cxn ang="0">
+                              <a:pos x="connsiteX3" y="connsiteY3"/>
+                            </a:cxn>
+                            <a:cxn ang="0">
+                              <a:pos x="connsiteX4" y="connsiteY4"/>
+                            </a:cxn>
+                            <a:cxn ang="0">
+                              <a:pos x="connsiteX5" y="connsiteY5"/>
+                            </a:cxn>
+                          </a:cxnLst>
+                          <a:rect l="l" t="t" r="r" b="b"/>
+                          <a:pathLst>
+                            <a:path w="4672747" h="5947222">
+                              <a:moveTo>
+                                <a:pt x="4672747" y="5894825"/>
+                              </a:moveTo>
+                              <a:cubicBezTo>
+                                <a:pt x="3597648" y="5768076"/>
+                                <a:pt x="2522549" y="5641328"/>
+                                <a:pt x="1757531" y="5587007"/>
+                              </a:cubicBezTo>
+                              <a:cubicBezTo>
+                                <a:pt x="992513" y="5532686"/>
+                                <a:pt x="324066" y="6436525"/>
+                                <a:pt x="82640" y="5568901"/>
+                              </a:cubicBezTo>
+                              <a:cubicBezTo>
+                                <a:pt x="-158786" y="4701277"/>
+                                <a:pt x="194299" y="1244362"/>
+                                <a:pt x="308976" y="381265"/>
+                              </a:cubicBezTo>
+                              <a:cubicBezTo>
+                                <a:pt x="423653" y="-481832"/>
+                                <a:pt x="770703" y="390318"/>
+                                <a:pt x="770703" y="390318"/>
+                              </a:cubicBezTo>
+                              <a:lnTo>
+                                <a:pt x="770703" y="390318"/>
+                              </a:lnTo>
+                            </a:path>
+                          </a:pathLst>
+                        </a:custGeom>
+                      </wps:spPr>
+                      <wps:style>
+                        <a:lnRef idx="1">
+                          <a:schemeClr val="accent1"/>
+                        </a:lnRef>
+                        <a:fillRef idx="0">
+                          <a:schemeClr val="accent1"/>
+                        </a:fillRef>
+                        <a:effectRef idx="0">
+                          <a:schemeClr val="accent1"/>
+                        </a:effectRef>
+                        <a:fontRef idx="minor">
+                          <a:schemeClr val="tx1"/>
+                        </a:fontRef>
+                      </wps:style>
+                      <wps:bodyPr rot="0" spcFirstLastPara="0" vertOverflow="overflow" horzOverflow="overflow" vert="horz" wrap="square" lIns="91440" tIns="45720" rIns="91440" bIns="45720" numCol="1" spcCol="0" rtlCol="0" fromWordArt="0" anchor="ctr" anchorCtr="0" forceAA="0" compatLnSpc="1">
+                        <a:prstTxWarp prst="textNoShape">
+                          <a:avLst/>
+                        </a:prstTxWarp>
+                        <a:noAutofit/>
+                      </wps:bodyPr>
+                    </wps:wsp>
+                  </a:graphicData>
+                </a:graphic>
+              </wp:anchor>
+            </w:drawing>
+          </mc:Choice>
+          <mc:Fallback>
+            <w:pict>
+              <v:shape id="Freeform 13" o:spid="_x0000_s1026" style="position:absolute;margin-left:-60.7pt;margin-top:21.75pt;width:367.95pt;height:468.3pt;z-index:251663360;visibility:visible;mso-wrap-style:square;mso-wrap-distance-left:9pt;mso-wrap-distance-top:0;mso-wrap-distance-right:9pt;mso-wrap-distance-bottom:0;mso-position-horizontal:absolute;mso-position-horizontal-relative:text;mso-position-vertical:absolute;mso-position-vertical-relative:text;v-text-anchor:middle" coordsize="4672747,5947222" o:gfxdata="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" path="m4672747,5894825c3597648,5768076,2522549,5641328,1757531,5587007,992513,5532686,324066,6436525,82640,5568901,-158786,4701277,194299,1244362,308976,381265v114677,-863097,461727,9053,461727,9053l770703,390318e" filled="f" strokecolor="#4579b8 [3044]">
+                <v:path arrowok="t" o:connecttype="custom" o:connectlocs="4672747,5894825;1757531,5587007;82640,5568901;308976,381265;770703,390318;770703,390318" o:connectangles="0,0,0,0,0,0"/>
+              </v:shape>
+            </w:pict>
+          </mc:Fallback>
+        </mc:AlternateContent>
+      </w:r>
     </w:p>
     <w:p>
       <w:pPr>
@@ -3540,25 +4675,26 @@
         <w:tblLook w:val="04A0" w:firstRow="1" w:lastRow="0" w:firstColumn="1" w:lastColumn="0" w:noHBand="0" w:noVBand="1"/>
       </w:tblPr>
       <w:tblGrid>
-        <w:gridCol w:w="730"/>
-        <w:gridCol w:w="666"/>
-        <w:gridCol w:w="666"/>
-        <w:gridCol w:w="666"/>
-        <w:gridCol w:w="730"/>
-        <w:gridCol w:w="730"/>
-        <w:gridCol w:w="794"/>
-        <w:gridCol w:w="794"/>
-        <w:gridCol w:w="602"/>
-        <w:gridCol w:w="794"/>
-        <w:gridCol w:w="730"/>
-        <w:gridCol w:w="923"/>
-        <w:gridCol w:w="730"/>
-        <w:gridCol w:w="730"/>
+        <w:gridCol w:w="670"/>
+        <w:gridCol w:w="613"/>
+        <w:gridCol w:w="613"/>
+        <w:gridCol w:w="614"/>
+        <w:gridCol w:w="671"/>
+        <w:gridCol w:w="671"/>
+        <w:gridCol w:w="727"/>
+        <w:gridCol w:w="727"/>
+        <w:gridCol w:w="557"/>
+        <w:gridCol w:w="727"/>
+        <w:gridCol w:w="671"/>
+        <w:gridCol w:w="841"/>
+        <w:gridCol w:w="671"/>
+        <w:gridCol w:w="671"/>
+        <w:gridCol w:w="841"/>
       </w:tblGrid>
       <w:tr>
         <w:tc>
           <w:tcPr>
-            <w:tcW w:w="236" w:type="dxa"/>
+            <w:tcW w:w="714" w:type="dxa"/>
           </w:tcPr>
           <w:p>
             <w:pPr>
@@ -3578,7 +4714,7 @@
         </w:tc>
         <w:tc>
           <w:tcPr>
-            <w:tcW w:w="699" w:type="dxa"/>
+            <w:tcW w:w="651" w:type="dxa"/>
           </w:tcPr>
           <w:p>
             <w:pPr>
@@ -3609,7 +4745,7 @@
         </w:tc>
         <w:tc>
           <w:tcPr>
-            <w:tcW w:w="699" w:type="dxa"/>
+            <w:tcW w:w="652" w:type="dxa"/>
           </w:tcPr>
           <w:p>
             <w:pPr>
@@ -3627,7 +4763,7 @@
         </w:tc>
         <w:tc>
           <w:tcPr>
-            <w:tcW w:w="699" w:type="dxa"/>
+            <w:tcW w:w="652" w:type="dxa"/>
           </w:tcPr>
           <w:p>
             <w:pPr>
@@ -3645,7 +4781,7 @@
         </w:tc>
         <w:tc>
           <w:tcPr>
-            <w:tcW w:w="768" w:type="dxa"/>
+            <w:tcW w:w="715" w:type="dxa"/>
           </w:tcPr>
           <w:p>
             <w:pPr>
@@ -3663,7 +4799,7 @@
         </w:tc>
         <w:tc>
           <w:tcPr>
-            <w:tcW w:w="768" w:type="dxa"/>
+            <w:tcW w:w="715" w:type="dxa"/>
           </w:tcPr>
           <w:p>
             <w:pPr>
@@ -3694,7 +4830,7 @@
         </w:tc>
         <w:tc>
           <w:tcPr>
-            <w:tcW w:w="836" w:type="dxa"/>
+            <w:tcW w:w="777" w:type="dxa"/>
           </w:tcPr>
           <w:p>
             <w:pPr>
@@ -3712,7 +4848,7 @@
         </w:tc>
         <w:tc>
           <w:tcPr>
-            <w:tcW w:w="836" w:type="dxa"/>
+            <w:tcW w:w="777" w:type="dxa"/>
           </w:tcPr>
           <w:p>
             <w:pPr>
@@ -3730,7 +4866,7 @@
         </w:tc>
         <w:tc>
           <w:tcPr>
-            <w:tcW w:w="630" w:type="dxa"/>
+            <w:tcW w:w="590" w:type="dxa"/>
           </w:tcPr>
           <w:p>
             <w:pPr>
@@ -3774,7 +4910,7 @@
         </w:tc>
         <w:tc>
           <w:tcPr>
-            <w:tcW w:w="836" w:type="dxa"/>
+            <w:tcW w:w="777" w:type="dxa"/>
           </w:tcPr>
           <w:p>
             <w:pPr>
@@ -3792,7 +4928,7 @@
         </w:tc>
         <w:tc>
           <w:tcPr>
-            <w:tcW w:w="768" w:type="dxa"/>
+            <w:tcW w:w="715" w:type="dxa"/>
           </w:tcPr>
           <w:p>
             <w:pPr>
@@ -3810,7 +4946,7 @@
         </w:tc>
         <w:tc>
           <w:tcPr>
-            <w:tcW w:w="974" w:type="dxa"/>
+            <w:tcW w:w="901" w:type="dxa"/>
           </w:tcPr>
           <w:p>
             <w:pPr>
@@ -3828,7 +4964,7 @@
         </w:tc>
         <w:tc>
           <w:tcPr>
-            <w:tcW w:w="768" w:type="dxa"/>
+            <w:tcW w:w="715" w:type="dxa"/>
           </w:tcPr>
           <w:p>
             <w:pPr>
@@ -3846,7 +4982,7 @@
         </w:tc>
         <w:tc>
           <w:tcPr>
-            <w:tcW w:w="768" w:type="dxa"/>
+            <w:tcW w:w="715" w:type="dxa"/>
           </w:tcPr>
           <w:p>
             <w:pPr>
@@ -3859,6 +4995,24 @@
                 <w:rFonts w:ascii="OCR A Extended" w:hAnsi="OCR A Extended"/>
               </w:rPr>
               <w:t>Starting Date</w:t>
+            </w:r>
+          </w:p>
+        </w:tc>
+        <w:tc>
+          <w:tcPr>
+            <w:tcW w:w="219" w:type="dxa"/>
+          </w:tcPr>
+          <w:p>
+            <w:pPr>
+              <w:rPr>
+                <w:rFonts w:ascii="OCR A Extended" w:hAnsi="OCR A Extended"/>
+              </w:rPr>
+            </w:pPr>
+            <w:r>
+              <w:rPr>
+                <w:rFonts w:ascii="OCR A Extended" w:hAnsi="OCR A Extended"/>
+              </w:rPr>
+              <w:t>Rules &amp; Regulations</w:t>
             </w:r>
           </w:p>
         </w:tc>
@@ -3891,13 +5045,15 @@
         <w:tblLook w:val="04A0" w:firstRow="1" w:lastRow="0" w:firstColumn="1" w:lastColumn="0" w:noHBand="0" w:noVBand="1"/>
       </w:tblPr>
       <w:tblGrid>
-        <w:gridCol w:w="4788"/>
-        <w:gridCol w:w="4788"/>
+        <w:gridCol w:w="2445"/>
+        <w:gridCol w:w="2600"/>
+        <w:gridCol w:w="2390"/>
+        <w:gridCol w:w="2141"/>
       </w:tblGrid>
       <w:tr>
         <w:tc>
           <w:tcPr>
-            <w:tcW w:w="4788" w:type="dxa"/>
+            <w:tcW w:w="2445" w:type="dxa"/>
           </w:tcPr>
           <w:p>
             <w:pPr>
@@ -3917,7 +5073,7 @@
         </w:tc>
         <w:tc>
           <w:tcPr>
-            <w:tcW w:w="4788" w:type="dxa"/>
+            <w:tcW w:w="2600" w:type="dxa"/>
           </w:tcPr>
           <w:p>
             <w:pPr>
@@ -3930,6 +5086,48 @@
                 <w:rFonts w:ascii="OCR A Extended" w:hAnsi="OCR A Extended"/>
               </w:rPr>
               <w:t>Number of Items</w:t>
+            </w:r>
+          </w:p>
+        </w:tc>
+        <w:tc>
+          <w:tcPr>
+            <w:tcW w:w="2390" w:type="dxa"/>
+          </w:tcPr>
+          <w:p>
+            <w:pPr>
+              <w:rPr>
+                <w:rFonts w:ascii="OCR A Extended" w:hAnsi="OCR A Extended"/>
+              </w:rPr>
+            </w:pPr>
+            <w:r>
+              <w:rPr>
+                <w:rFonts w:ascii="OCR A Extended" w:hAnsi="OCR A Extended"/>
+              </w:rPr>
+              <w:t xml:space="preserve">Number of Items </w:t>
+            </w:r>
+            <w:r>
+              <w:rPr>
+                <w:rFonts w:ascii="OCR A Extended" w:hAnsi="OCR A Extended"/>
+              </w:rPr>
+              <w:t>in store</w:t>
+            </w:r>
+          </w:p>
+        </w:tc>
+        <w:tc>
+          <w:tcPr>
+            <w:tcW w:w="2141" w:type="dxa"/>
+          </w:tcPr>
+          <w:p>
+            <w:pPr>
+              <w:rPr>
+                <w:rFonts w:ascii="OCR A Extended" w:hAnsi="OCR A Extended"/>
+              </w:rPr>
+            </w:pPr>
+            <w:r>
+              <w:rPr>
+                <w:rFonts w:ascii="OCR A Extended" w:hAnsi="OCR A Extended"/>
+              </w:rPr>
+              <w:t>Individual price</w:t>
             </w:r>
           </w:p>
         </w:tc>
@@ -4173,7 +5371,14 @@
               <w:rPr>
                 <w:rFonts w:ascii="OCR A Extended" w:hAnsi="OCR A Extended"/>
               </w:rPr>
-              <w:t>Address</w:t>
+              <w:t>Phone N</w:t>
+            </w:r>
+            <w:r>
+              <w:rPr>
+                <w:rFonts w:ascii="OCR A Extended" w:hAnsi="OCR A Extended"/>
+                <w:u w:val="single"/>
+              </w:rPr>
+              <w:t>o</w:t>
             </w:r>
           </w:p>
         </w:tc>
@@ -4192,6 +5397,131 @@
           <w:rFonts w:ascii="OCR A Extended" w:hAnsi="OCR A Extended"/>
         </w:rPr>
       </w:pPr>
+    </w:p>
+    <w:tbl>
+      <w:tblPr>
+        <w:tblStyle w:val="TableGrid"/>
+        <w:tblW w:w="0" w:type="auto"/>
+        <w:tblLook w:val="04A0" w:firstRow="1" w:lastRow="0" w:firstColumn="1" w:lastColumn="0" w:noHBand="0" w:noVBand="1"/>
+      </w:tblPr>
+      <w:tblGrid>
+        <w:gridCol w:w="1915"/>
+        <w:gridCol w:w="1915"/>
+        <w:gridCol w:w="1915"/>
+        <w:gridCol w:w="1915"/>
+        <w:gridCol w:w="1916"/>
+      </w:tblGrid>
+      <w:tr>
+        <w:tc>
+          <w:tcPr>
+            <w:tcW w:w="1915" w:type="dxa"/>
+          </w:tcPr>
+          <w:p>
+            <w:pPr>
+              <w:rPr>
+                <w:rFonts w:ascii="OCR A Extended" w:hAnsi="OCR A Extended"/>
+                <w:u w:val="single"/>
+              </w:rPr>
+            </w:pPr>
+            <w:r>
+              <w:rPr>
+                <w:rFonts w:ascii="OCR A Extended" w:hAnsi="OCR A Extended"/>
+                <w:u w:val="single"/>
+              </w:rPr>
+              <w:t>Agenda No</w:t>
+            </w:r>
+          </w:p>
+        </w:tc>
+        <w:tc>
+          <w:tcPr>
+            <w:tcW w:w="1915" w:type="dxa"/>
+          </w:tcPr>
+          <w:p>
+            <w:pPr>
+              <w:rPr>
+                <w:rFonts w:ascii="OCR A Extended" w:hAnsi="OCR A Extended"/>
+              </w:rPr>
+            </w:pPr>
+            <w:r>
+              <w:rPr>
+                <w:rFonts w:ascii="OCR A Extended" w:hAnsi="OCR A Extended"/>
+              </w:rPr>
+              <w:t>Date</w:t>
+            </w:r>
+          </w:p>
+        </w:tc>
+        <w:tc>
+          <w:tcPr>
+            <w:tcW w:w="1915" w:type="dxa"/>
+          </w:tcPr>
+          <w:p>
+            <w:pPr>
+              <w:ind w:left="720" w:hanging="720"/>
+              <w:rPr>
+                <w:rFonts w:ascii="OCR A Extended" w:hAnsi="OCR A Extended"/>
+              </w:rPr>
+            </w:pPr>
+            <w:r>
+              <w:rPr>
+                <w:rFonts w:ascii="OCR A Extended" w:hAnsi="OCR A Extended"/>
+              </w:rPr>
+              <w:t>Title</w:t>
+            </w:r>
+          </w:p>
+        </w:tc>
+        <w:tc>
+          <w:tcPr>
+            <w:tcW w:w="1915" w:type="dxa"/>
+          </w:tcPr>
+          <w:p>
+            <w:pPr>
+              <w:rPr>
+                <w:rFonts w:ascii="OCR A Extended" w:hAnsi="OCR A Extended"/>
+              </w:rPr>
+            </w:pPr>
+            <w:r>
+              <w:rPr>
+                <w:rFonts w:ascii="OCR A Extended" w:hAnsi="OCR A Extended"/>
+              </w:rPr>
+              <w:t>Writer</w:t>
+            </w:r>
+          </w:p>
+        </w:tc>
+        <w:tc>
+          <w:tcPr>
+            <w:tcW w:w="1916" w:type="dxa"/>
+          </w:tcPr>
+          <w:p>
+            <w:pPr>
+              <w:rPr>
+                <w:rFonts w:ascii="OCR A Extended" w:hAnsi="OCR A Extended"/>
+              </w:rPr>
+            </w:pPr>
+            <w:r>
+              <w:rPr>
+                <w:rFonts w:ascii="OCR A Extended" w:hAnsi="OCR A Extended"/>
+              </w:rPr>
+              <w:t>text</w:t>
+            </w:r>
+          </w:p>
+        </w:tc>
+      </w:tr>
+    </w:tbl>
+    <w:p>
+      <w:pPr>
+        <w:rPr>
+          <w:rFonts w:ascii="OCR A Extended" w:hAnsi="OCR A Extended"/>
+        </w:rPr>
+      </w:pPr>
+    </w:p>
+    <w:p>
+      <w:pPr>
+        <w:rPr>
+          <w:rFonts w:ascii="OCR A Extended" w:hAnsi="OCR A Extended"/>
+        </w:rPr>
+      </w:pPr>
+      <w:bookmarkStart w:id="0" w:name="_GoBack"/>
+      <w:bookmarkEnd w:id="0"/>
     </w:p>
     <w:sectPr>
       <w:pgSz w:w="12240" w:h="15840"/>
@@ -4408,6 +5738,92 @@
     </w:lvl>
   </w:abstractNum>
   <w:abstractNum w:abstractNumId="2">
+    <w:nsid w:val="209B2213"/>
+    <w:multiLevelType w:val="hybridMultilevel"/>
+    <w:tmpl w:val="F184D55C"/>
+    <w:lvl w:ilvl="0" w:tplc="0409001B">
+      <w:start w:val="1"/>
+      <w:numFmt w:val="lowerRoman"/>
+      <w:lvlText w:val="%1."/>
+      <w:lvlJc w:val="right"/>
+      <w:pPr>
+        <w:ind w:left="720" w:hanging="360"/>
+      </w:pPr>
+    </w:lvl>
+    <w:lvl w:ilvl="1" w:tplc="04090019" w:tentative="1">
+      <w:start w:val="1"/>
+      <w:numFmt w:val="lowerLetter"/>
+      <w:lvlText w:val="%2."/>
+      <w:lvlJc w:val="left"/>
+      <w:pPr>
+        <w:ind w:left="1440" w:hanging="360"/>
+      </w:pPr>
+    </w:lvl>
+    <w:lvl w:ilvl="2" w:tplc="0409001B" w:tentative="1">
+      <w:start w:val="1"/>
+      <w:numFmt w:val="lowerRoman"/>
+      <w:lvlText w:val="%3."/>
+      <w:lvlJc w:val="right"/>
+      <w:pPr>
+        <w:ind w:left="2160" w:hanging="180"/>
+      </w:pPr>
+    </w:lvl>
+    <w:lvl w:ilvl="3" w:tplc="0409000F" w:tentative="1">
+      <w:start w:val="1"/>
+      <w:numFmt w:val="decimal"/>
+      <w:lvlText w:val="%4."/>
+      <w:lvlJc w:val="left"/>
+      <w:pPr>
+        <w:ind w:left="2880" w:hanging="360"/>
+      </w:pPr>
+    </w:lvl>
+    <w:lvl w:ilvl="4" w:tplc="04090019" w:tentative="1">
+      <w:start w:val="1"/>
+      <w:numFmt w:val="lowerLetter"/>
+      <w:lvlText w:val="%5."/>
+      <w:lvlJc w:val="left"/>
+      <w:pPr>
+        <w:ind w:left="3600" w:hanging="360"/>
+      </w:pPr>
+    </w:lvl>
+    <w:lvl w:ilvl="5" w:tplc="0409001B" w:tentative="1">
+      <w:start w:val="1"/>
+      <w:numFmt w:val="lowerRoman"/>
+      <w:lvlText w:val="%6."/>
+      <w:lvlJc w:val="right"/>
+      <w:pPr>
+        <w:ind w:left="4320" w:hanging="180"/>
+      </w:pPr>
+    </w:lvl>
+    <w:lvl w:ilvl="6" w:tplc="0409000F" w:tentative="1">
+      <w:start w:val="1"/>
+      <w:numFmt w:val="decimal"/>
+      <w:lvlText w:val="%7."/>
+      <w:lvlJc w:val="left"/>
+      <w:pPr>
+        <w:ind w:left="5040" w:hanging="360"/>
+      </w:pPr>
+    </w:lvl>
+    <w:lvl w:ilvl="7" w:tplc="04090019" w:tentative="1">
+      <w:start w:val="1"/>
+      <w:numFmt w:val="lowerLetter"/>
+      <w:lvlText w:val="%8."/>
+      <w:lvlJc w:val="left"/>
+      <w:pPr>
+        <w:ind w:left="5760" w:hanging="360"/>
+      </w:pPr>
+    </w:lvl>
+    <w:lvl w:ilvl="8" w:tplc="0409001B" w:tentative="1">
+      <w:start w:val="1"/>
+      <w:numFmt w:val="lowerRoman"/>
+      <w:lvlText w:val="%9."/>
+      <w:lvlJc w:val="right"/>
+      <w:pPr>
+        <w:ind w:left="6480" w:hanging="180"/>
+      </w:pPr>
+    </w:lvl>
+  </w:abstractNum>
+  <w:abstractNum w:abstractNumId="3">
     <w:nsid w:val="25805B3B"/>
     <w:multiLevelType w:val="hybridMultilevel"/>
     <w:tmpl w:val="9FC00392"/>
@@ -4520,7 +5936,7 @@
       </w:rPr>
     </w:lvl>
   </w:abstractNum>
-  <w:abstractNum w:abstractNumId="3">
+  <w:abstractNum w:abstractNumId="4">
     <w:nsid w:val="30ED3AA3"/>
     <w:multiLevelType w:val="hybridMultilevel"/>
     <w:tmpl w:val="9664FF7C"/>
@@ -4633,7 +6049,7 @@
       </w:rPr>
     </w:lvl>
   </w:abstractNum>
-  <w:abstractNum w:abstractNumId="4">
+  <w:abstractNum w:abstractNumId="5">
     <w:nsid w:val="31107594"/>
     <w:multiLevelType w:val="hybridMultilevel"/>
     <w:tmpl w:val="A3CA12C0"/>
@@ -4722,7 +6138,7 @@
       </w:pPr>
     </w:lvl>
   </w:abstractNum>
-  <w:abstractNum w:abstractNumId="5">
+  <w:abstractNum w:abstractNumId="6">
     <w:nsid w:val="362A328F"/>
     <w:multiLevelType w:val="hybridMultilevel"/>
     <w:tmpl w:val="BA387412"/>
@@ -4835,7 +6251,7 @@
       </w:rPr>
     </w:lvl>
   </w:abstractNum>
-  <w:abstractNum w:abstractNumId="6">
+  <w:abstractNum w:abstractNumId="7">
     <w:nsid w:val="3B5D155F"/>
     <w:multiLevelType w:val="hybridMultilevel"/>
     <w:tmpl w:val="2D6E6538"/>
@@ -4924,7 +6340,7 @@
       </w:pPr>
     </w:lvl>
   </w:abstractNum>
-  <w:abstractNum w:abstractNumId="7">
+  <w:abstractNum w:abstractNumId="8">
     <w:nsid w:val="3CAC60A3"/>
     <w:multiLevelType w:val="hybridMultilevel"/>
     <w:tmpl w:val="1F0ECC6A"/>
@@ -5013,7 +6429,7 @@
       </w:pPr>
     </w:lvl>
   </w:abstractNum>
-  <w:abstractNum w:abstractNumId="8">
+  <w:abstractNum w:abstractNumId="9">
     <w:nsid w:val="3DAF1C2E"/>
     <w:multiLevelType w:val="hybridMultilevel"/>
     <w:tmpl w:val="3AAC5784"/>
@@ -5102,7 +6518,7 @@
       </w:pPr>
     </w:lvl>
   </w:abstractNum>
-  <w:abstractNum w:abstractNumId="9">
+  <w:abstractNum w:abstractNumId="10">
     <w:nsid w:val="40831982"/>
     <w:multiLevelType w:val="hybridMultilevel"/>
     <w:tmpl w:val="A1C8EA4A"/>
@@ -5215,7 +6631,120 @@
       </w:rPr>
     </w:lvl>
   </w:abstractNum>
-  <w:abstractNum w:abstractNumId="10">
+  <w:abstractNum w:abstractNumId="11">
+    <w:nsid w:val="59BB2C37"/>
+    <w:multiLevelType w:val="hybridMultilevel"/>
+    <w:tmpl w:val="DD080FDA"/>
+    <w:lvl w:ilvl="0" w:tplc="04090001">
+      <w:start w:val="1"/>
+      <w:numFmt w:val="bullet"/>
+      <w:lvlText w:val=""/>
+      <w:lvlJc w:val="left"/>
+      <w:pPr>
+        <w:ind w:left="720" w:hanging="360"/>
+      </w:pPr>
+      <w:rPr>
+        <w:rFonts w:ascii="Symbol" w:hAnsi="Symbol" w:hint="default"/>
+      </w:rPr>
+    </w:lvl>
+    <w:lvl w:ilvl="1" w:tplc="04090003" w:tentative="1">
+      <w:start w:val="1"/>
+      <w:numFmt w:val="bullet"/>
+      <w:lvlText w:val="o"/>
+      <w:lvlJc w:val="left"/>
+      <w:pPr>
+        <w:ind w:left="1440" w:hanging="360"/>
+      </w:pPr>
+      <w:rPr>
+        <w:rFonts w:ascii="Courier New" w:hAnsi="Courier New" w:cs="Courier New" w:hint="default"/>
+      </w:rPr>
+    </w:lvl>
+    <w:lvl w:ilvl="2" w:tplc="04090005" w:tentative="1">
+      <w:start w:val="1"/>
+      <w:numFmt w:val="bullet"/>
+      <w:lvlText w:val=""/>
+      <w:lvlJc w:val="left"/>
+      <w:pPr>
+        <w:ind w:left="2160" w:hanging="360"/>
+      </w:pPr>
+      <w:rPr>
+        <w:rFonts w:ascii="Wingdings" w:hAnsi="Wingdings" w:hint="default"/>
+      </w:rPr>
+    </w:lvl>
+    <w:lvl w:ilvl="3" w:tplc="04090001" w:tentative="1">
+      <w:start w:val="1"/>
+      <w:numFmt w:val="bullet"/>
+      <w:lvlText w:val=""/>
+      <w:lvlJc w:val="left"/>
+      <w:pPr>
+        <w:ind w:left="2880" w:hanging="360"/>
+      </w:pPr>
+      <w:rPr>
+        <w:rFonts w:ascii="Symbol" w:hAnsi="Symbol" w:hint="default"/>
+      </w:rPr>
+    </w:lvl>
+    <w:lvl w:ilvl="4" w:tplc="04090003" w:tentative="1">
+      <w:start w:val="1"/>
+      <w:numFmt w:val="bullet"/>
+      <w:lvlText w:val="o"/>
+      <w:lvlJc w:val="left"/>
+      <w:pPr>
+        <w:ind w:left="3600" w:hanging="360"/>
+      </w:pPr>
+      <w:rPr>
+        <w:rFonts w:ascii="Courier New" w:hAnsi="Courier New" w:cs="Courier New" w:hint="default"/>
+      </w:rPr>
+    </w:lvl>
+    <w:lvl w:ilvl="5" w:tplc="04090005" w:tentative="1">
+      <w:start w:val="1"/>
+      <w:numFmt w:val="bullet"/>
+      <w:lvlText w:val=""/>
+      <w:lvlJc w:val="left"/>
+      <w:pPr>
+        <w:ind w:left="4320" w:hanging="360"/>
+      </w:pPr>
+      <w:rPr>
+        <w:rFonts w:ascii="Wingdings" w:hAnsi="Wingdings" w:hint="default"/>
+      </w:rPr>
+    </w:lvl>
+    <w:lvl w:ilvl="6" w:tplc="04090001" w:tentative="1">
+      <w:start w:val="1"/>
+      <w:numFmt w:val="bullet"/>
+      <w:lvlText w:val=""/>
+      <w:lvlJc w:val="left"/>
+      <w:pPr>
+        <w:ind w:left="5040" w:hanging="360"/>
+      </w:pPr>
+      <w:rPr>
+        <w:rFonts w:ascii="Symbol" w:hAnsi="Symbol" w:hint="default"/>
+      </w:rPr>
+    </w:lvl>
+    <w:lvl w:ilvl="7" w:tplc="04090003" w:tentative="1">
+      <w:start w:val="1"/>
+      <w:numFmt w:val="bullet"/>
+      <w:lvlText w:val="o"/>
+      <w:lvlJc w:val="left"/>
+      <w:pPr>
+        <w:ind w:left="5760" w:hanging="360"/>
+      </w:pPr>
+      <w:rPr>
+        <w:rFonts w:ascii="Courier New" w:hAnsi="Courier New" w:cs="Courier New" w:hint="default"/>
+      </w:rPr>
+    </w:lvl>
+    <w:lvl w:ilvl="8" w:tplc="04090005" w:tentative="1">
+      <w:start w:val="1"/>
+      <w:numFmt w:val="bullet"/>
+      <w:lvlText w:val=""/>
+      <w:lvlJc w:val="left"/>
+      <w:pPr>
+        <w:ind w:left="6480" w:hanging="360"/>
+      </w:pPr>
+      <w:rPr>
+        <w:rFonts w:ascii="Wingdings" w:hAnsi="Wingdings" w:hint="default"/>
+      </w:rPr>
+    </w:lvl>
+  </w:abstractNum>
+  <w:abstractNum w:abstractNumId="12">
     <w:nsid w:val="6AE106B5"/>
     <w:multiLevelType w:val="hybridMultilevel"/>
     <w:tmpl w:val="0DE0B16A"/>
@@ -5328,10 +6857,10 @@
       </w:rPr>
     </w:lvl>
   </w:abstractNum>
-  <w:abstractNum w:abstractNumId="11">
+  <w:abstractNum w:abstractNumId="13">
     <w:nsid w:val="6BE20033"/>
     <w:multiLevelType w:val="hybridMultilevel"/>
-    <w:tmpl w:val="1716F6D2"/>
+    <w:tmpl w:val="4FFE476E"/>
     <w:lvl w:ilvl="0" w:tplc="0409000F">
       <w:start w:val="1"/>
       <w:numFmt w:val="decimal"/>
@@ -5417,7 +6946,7 @@
       </w:pPr>
     </w:lvl>
   </w:abstractNum>
-  <w:abstractNum w:abstractNumId="12">
+  <w:abstractNum w:abstractNumId="14">
     <w:nsid w:val="6BF138C6"/>
     <w:multiLevelType w:val="hybridMultilevel"/>
     <w:tmpl w:val="77AEF4C8"/>
@@ -5506,7 +7035,7 @@
       </w:pPr>
     </w:lvl>
   </w:abstractNum>
-  <w:abstractNum w:abstractNumId="13">
+  <w:abstractNum w:abstractNumId="15">
     <w:nsid w:val="76FA14CA"/>
     <w:multiLevelType w:val="hybridMultilevel"/>
     <w:tmpl w:val="830AA6B2"/>
@@ -5619,7 +7148,7 @@
       </w:rPr>
     </w:lvl>
   </w:abstractNum>
-  <w:abstractNum w:abstractNumId="14">
+  <w:abstractNum w:abstractNumId="16">
     <w:nsid w:val="7F024A2A"/>
     <w:multiLevelType w:val="hybridMultilevel"/>
     <w:tmpl w:val="D592CB72"/>
@@ -5733,49 +7262,55 @@
     </w:lvl>
   </w:abstractNum>
   <w:num w:numId="1">
-    <w:abstractNumId w:val="11"/>
+    <w:abstractNumId w:val="13"/>
   </w:num>
   <w:num w:numId="2">
+    <w:abstractNumId w:val="6"/>
+  </w:num>
+  <w:num w:numId="3">
     <w:abstractNumId w:val="5"/>
   </w:num>
-  <w:num w:numId="3">
-    <w:abstractNumId w:val="4"/>
-  </w:num>
   <w:num w:numId="4">
-    <w:abstractNumId w:val="8"/>
+    <w:abstractNumId w:val="9"/>
   </w:num>
   <w:num w:numId="5">
     <w:abstractNumId w:val="0"/>
   </w:num>
   <w:num w:numId="6">
+    <w:abstractNumId w:val="4"/>
+  </w:num>
+  <w:num w:numId="7">
     <w:abstractNumId w:val="3"/>
   </w:num>
-  <w:num w:numId="7">
-    <w:abstractNumId w:val="2"/>
-  </w:num>
   <w:num w:numId="8">
-    <w:abstractNumId w:val="10"/>
+    <w:abstractNumId w:val="12"/>
   </w:num>
   <w:num w:numId="9">
     <w:abstractNumId w:val="1"/>
   </w:num>
   <w:num w:numId="10">
-    <w:abstractNumId w:val="9"/>
+    <w:abstractNumId w:val="10"/>
   </w:num>
   <w:num w:numId="11">
+    <w:abstractNumId w:val="16"/>
+  </w:num>
+  <w:num w:numId="12">
+    <w:abstractNumId w:val="15"/>
+  </w:num>
+  <w:num w:numId="13">
+    <w:abstractNumId w:val="7"/>
+  </w:num>
+  <w:num w:numId="14">
     <w:abstractNumId w:val="14"/>
   </w:num>
-  <w:num w:numId="12">
-    <w:abstractNumId w:val="13"/>
+  <w:num w:numId="15">
+    <w:abstractNumId w:val="8"/>
   </w:num>
-  <w:num w:numId="13">
-    <w:abstractNumId w:val="6"/>
+  <w:num w:numId="16">
+    <w:abstractNumId w:val="2"/>
   </w:num>
-  <w:num w:numId="14">
-    <w:abstractNumId w:val="12"/>
-  </w:num>
-  <w:num w:numId="15">
-    <w:abstractNumId w:val="7"/>
+  <w:num w:numId="17">
+    <w:abstractNumId w:val="11"/>
   </w:num>
 </w:numbering>
 </file>
@@ -6524,7 +8059,7 @@
 </file>
 
 <file path=customXml/itemProps1.xml><?xml version="1.0" encoding="utf-8"?>
-<ds:datastoreItem xmlns:ds="http://schemas.openxmlformats.org/officeDocument/2006/customXml" ds:itemID="{48F2CA87-A1A1-4637-A5E7-F03C599069E4}">
+<ds:datastoreItem xmlns:ds="http://schemas.openxmlformats.org/officeDocument/2006/customXml" ds:itemID="{74B7C0FF-5C45-4F3C-8DCC-F8F5229076F3}">
   <ds:schemaRefs>
     <ds:schemaRef ds:uri="http://schemas.openxmlformats.org/officeDocument/2006/bibliography"/>
   </ds:schemaRefs>

</xml_diff>